<commit_message>
Mise en place du workflow GitHub Actions
</commit_message>
<xml_diff>
--- a/Oral.docx
+++ b/Oral.docx
@@ -15,6 +15,2587 @@
         <w:t>, et sa couleur indique le topic dominant identifié.</w:t>
       </w:r>
     </w:p>
+    <w:p/>
+    <w:p>
+      <w:r>
+        <w:t>API :</w:t>
+      </w:r>
+    </w:p>
+    <w:p>
+      <w:r>
+        <w:t>Étape 1 : Créer la structure de ton projet</w:t>
+      </w:r>
+    </w:p>
+    <w:p>
+      <w:pPr>
+        <w:pStyle w:val="Paragraphedeliste"/>
+        <w:numPr>
+          <w:ilvl w:val="0"/>
+          <w:numId w:val="1"/>
+        </w:numPr>
+      </w:pPr>
+      <w:r>
+        <w:t>Créer les dossiers et fichiers de base</w:t>
+      </w:r>
+      <w:r>
+        <w:t xml:space="preserve"> (photo)</w:t>
+      </w:r>
+    </w:p>
+    <w:p>
+      <w:pPr>
+        <w:pStyle w:val="Paragraphedeliste"/>
+        <w:numPr>
+          <w:ilvl w:val="0"/>
+          <w:numId w:val="1"/>
+        </w:numPr>
+      </w:pPr>
+      <w:r>
+        <w:t>Contenu du fichier README.md de départ</w:t>
+      </w:r>
+    </w:p>
+    <w:p>
+      <w:pPr>
+        <w:pStyle w:val="Paragraphedeliste"/>
+        <w:numPr>
+          <w:ilvl w:val="0"/>
+          <w:numId w:val="1"/>
+        </w:numPr>
+      </w:pPr>
+      <w:r>
+        <w:t>Fichier requirements.txt initial</w:t>
+      </w:r>
+    </w:p>
+    <w:p>
+      <w:r>
+        <w:t xml:space="preserve">Étape 2 : Créer l'API avec </w:t>
+      </w:r>
+      <w:proofErr w:type="spellStart"/>
+      <w:r>
+        <w:t>FastAPI</w:t>
+      </w:r>
+      <w:proofErr w:type="spellEnd"/>
+      <w:r>
+        <w:t xml:space="preserve"> (point d'entrée main.py)</w:t>
+      </w:r>
+    </w:p>
+    <w:p>
+      <w:pPr>
+        <w:pStyle w:val="Paragraphedeliste"/>
+        <w:numPr>
+          <w:ilvl w:val="0"/>
+          <w:numId w:val="2"/>
+        </w:numPr>
+      </w:pPr>
+      <w:r>
+        <w:t xml:space="preserve">Installer </w:t>
+      </w:r>
+      <w:proofErr w:type="spellStart"/>
+      <w:r>
+        <w:t>FastAPI</w:t>
+      </w:r>
+      <w:proofErr w:type="spellEnd"/>
+      <w:r>
+        <w:t xml:space="preserve"> et </w:t>
+      </w:r>
+      <w:proofErr w:type="spellStart"/>
+      <w:r>
+        <w:t>Uvicorn</w:t>
+      </w:r>
+      <w:proofErr w:type="spellEnd"/>
+    </w:p>
+    <w:p>
+      <w:pPr>
+        <w:pStyle w:val="Paragraphedeliste"/>
+        <w:numPr>
+          <w:ilvl w:val="0"/>
+          <w:numId w:val="2"/>
+        </w:numPr>
+      </w:pPr>
+      <w:r>
+        <w:t>Contenu initial du fichier app/main.py</w:t>
+      </w:r>
+    </w:p>
+    <w:p>
+      <w:pPr>
+        <w:pStyle w:val="Paragraphedeliste"/>
+        <w:numPr>
+          <w:ilvl w:val="0"/>
+          <w:numId w:val="2"/>
+        </w:numPr>
+      </w:pPr>
+      <w:r>
+        <w:t>Contenu initial du fichier app/m</w:t>
+      </w:r>
+      <w:r>
+        <w:t>odel</w:t>
+      </w:r>
+      <w:r>
+        <w:t>.py</w:t>
+      </w:r>
+    </w:p>
+    <w:p>
+      <w:pPr>
+        <w:pStyle w:val="Paragraphedeliste"/>
+        <w:numPr>
+          <w:ilvl w:val="0"/>
+          <w:numId w:val="2"/>
+        </w:numPr>
+      </w:pPr>
+      <w:r>
+        <w:t>Lancer le serveur localement</w:t>
+      </w:r>
+      <w:r>
+        <w:t xml:space="preserve"> (</w:t>
+      </w:r>
+      <w:r>
+        <w:t>http://127.0.0.1:8000/docs#/default/predict_keywords_predict_post</w:t>
+      </w:r>
+      <w:r>
+        <w:t>)</w:t>
+      </w:r>
+    </w:p>
+    <w:p>
+      <w:r>
+        <w:t xml:space="preserve">Fichier </w:t>
+      </w:r>
+      <w:proofErr w:type="spellStart"/>
+      <w:r>
+        <w:t>test_main</w:t>
+      </w:r>
+      <w:proofErr w:type="spellEnd"/>
+      <w:r>
+        <w:t> :</w:t>
+      </w:r>
+    </w:p>
+    <w:p>
+      <w:r>
+        <w:t>Quelques points rapides qui confirment que ça marche bien :</w:t>
+      </w:r>
+    </w:p>
+    <w:p>
+      <w:pPr>
+        <w:numPr>
+          <w:ilvl w:val="0"/>
+          <w:numId w:val="3"/>
+        </w:numPr>
+      </w:pPr>
+      <w:r>
+        <w:t xml:space="preserve">Tu utilises </w:t>
+      </w:r>
+      <w:proofErr w:type="spellStart"/>
+      <w:r>
+        <w:t>TestClient</w:t>
+      </w:r>
+      <w:proofErr w:type="spellEnd"/>
+      <w:r>
+        <w:t xml:space="preserve"> de </w:t>
+      </w:r>
+      <w:proofErr w:type="spellStart"/>
+      <w:r>
+        <w:t>FastAPI</w:t>
+      </w:r>
+      <w:proofErr w:type="spellEnd"/>
+      <w:r>
+        <w:t xml:space="preserve"> pour simuler des requêtes HTTP, c’est nickel.</w:t>
+      </w:r>
+    </w:p>
+    <w:p>
+      <w:pPr>
+        <w:numPr>
+          <w:ilvl w:val="0"/>
+          <w:numId w:val="3"/>
+        </w:numPr>
+      </w:pPr>
+      <w:r>
+        <w:t xml:space="preserve">Tu patch la fonction </w:t>
+      </w:r>
+      <w:proofErr w:type="spellStart"/>
+      <w:r>
+        <w:t>predict_tags</w:t>
+      </w:r>
+      <w:proofErr w:type="spellEnd"/>
+      <w:r>
+        <w:t xml:space="preserve"> avec </w:t>
+      </w:r>
+      <w:proofErr w:type="spellStart"/>
+      <w:proofErr w:type="gramStart"/>
+      <w:r>
+        <w:t>unittest.mock</w:t>
+      </w:r>
+      <w:proofErr w:type="gramEnd"/>
+      <w:r>
+        <w:t>.patch</w:t>
+      </w:r>
+      <w:proofErr w:type="spellEnd"/>
+      <w:r>
+        <w:t xml:space="preserve"> pour isoler le test et ne pas dépendre de la vraie fonction ML.</w:t>
+      </w:r>
+    </w:p>
+    <w:p>
+      <w:pPr>
+        <w:numPr>
+          <w:ilvl w:val="0"/>
+          <w:numId w:val="3"/>
+        </w:numPr>
+      </w:pPr>
+      <w:r>
+        <w:t>Tu testes la réponse HTTP (</w:t>
+      </w:r>
+      <w:proofErr w:type="spellStart"/>
+      <w:r>
+        <w:t>status</w:t>
+      </w:r>
+      <w:proofErr w:type="spellEnd"/>
+      <w:r>
+        <w:t xml:space="preserve"> code 200) et le contenu JSON, ça couvre bien l’essentiel.</w:t>
+      </w:r>
+    </w:p>
+    <w:p>
+      <w:pPr>
+        <w:numPr>
+          <w:ilvl w:val="0"/>
+          <w:numId w:val="3"/>
+        </w:numPr>
+      </w:pPr>
+      <w:r>
+        <w:t>Tu as un test avec un texte valide et un test avec un texte vide, c’est un bon début pour couvrir des cas courants.</w:t>
+      </w:r>
+    </w:p>
+    <w:p>
+      <w:r>
+        <w:t>Fichier python-app :</w:t>
+      </w:r>
+    </w:p>
+    <w:p>
+      <w:pPr>
+        <w:rPr>
+          <w:b/>
+          <w:bCs/>
+        </w:rPr>
+      </w:pPr>
+      <w:r>
+        <w:rPr>
+          <w:b/>
+          <w:bCs/>
+        </w:rPr>
+        <w:t>Ce que fait ce fichier :</w:t>
+      </w:r>
+    </w:p>
+    <w:p>
+      <w:pPr>
+        <w:numPr>
+          <w:ilvl w:val="0"/>
+          <w:numId w:val="4"/>
+        </w:numPr>
+      </w:pPr>
+      <w:r>
+        <w:t xml:space="preserve">Il se déclenche à chaque push ou </w:t>
+      </w:r>
+      <w:proofErr w:type="spellStart"/>
+      <w:r>
+        <w:t>pull_request</w:t>
+      </w:r>
+      <w:proofErr w:type="spellEnd"/>
+      <w:r>
+        <w:t xml:space="preserve"> sur la branche main</w:t>
+      </w:r>
+    </w:p>
+    <w:p>
+      <w:pPr>
+        <w:numPr>
+          <w:ilvl w:val="0"/>
+          <w:numId w:val="4"/>
+        </w:numPr>
+      </w:pPr>
+      <w:r>
+        <w:t>Il installe Python 3.11</w:t>
+      </w:r>
+    </w:p>
+    <w:p>
+      <w:pPr>
+        <w:numPr>
+          <w:ilvl w:val="0"/>
+          <w:numId w:val="4"/>
+        </w:numPr>
+      </w:pPr>
+      <w:r>
+        <w:t>Il installe les dépendances (</w:t>
+      </w:r>
+      <w:proofErr w:type="spellStart"/>
+      <w:r>
+        <w:t>pip</w:t>
+      </w:r>
+      <w:proofErr w:type="spellEnd"/>
+      <w:r>
+        <w:t xml:space="preserve"> </w:t>
+      </w:r>
+      <w:proofErr w:type="spellStart"/>
+      <w:r>
+        <w:t>install</w:t>
+      </w:r>
+      <w:proofErr w:type="spellEnd"/>
+      <w:r>
+        <w:t xml:space="preserve"> -r requirements.txt)</w:t>
+      </w:r>
+    </w:p>
+    <w:p>
+      <w:pPr>
+        <w:numPr>
+          <w:ilvl w:val="0"/>
+          <w:numId w:val="4"/>
+        </w:numPr>
+      </w:pPr>
+      <w:r>
+        <w:t>Il lance tes tests (</w:t>
+      </w:r>
+      <w:proofErr w:type="spellStart"/>
+      <w:r>
+        <w:t>pytest</w:t>
+      </w:r>
+      <w:proofErr w:type="spellEnd"/>
+      <w:r>
+        <w:t xml:space="preserve"> tests/)</w:t>
+      </w:r>
+    </w:p>
+    <w:p/>
+    <w:p/>
+    <w:p/>
+    <w:p/>
+    <w:p/>
+    <w:p>
+      <w:r>
+        <w:lastRenderedPageBreak/>
+        <w:t>Rôle :</w:t>
+      </w:r>
+    </w:p>
+    <w:p>
+      <w:pPr>
+        <w:rPr>
+          <w:b/>
+          <w:bCs/>
+        </w:rPr>
+      </w:pPr>
+      <w:r>
+        <w:rPr>
+          <w:rFonts w:ascii="Segoe UI Emoji" w:hAnsi="Segoe UI Emoji" w:cs="Segoe UI Emoji"/>
+          <w:b/>
+          <w:bCs/>
+        </w:rPr>
+        <w:t>📄</w:t>
+      </w:r>
+      <w:r>
+        <w:rPr>
+          <w:b/>
+          <w:bCs/>
+        </w:rPr>
+        <w:t xml:space="preserve"> README.md</w:t>
+      </w:r>
+    </w:p>
+    <w:p>
+      <w:r>
+        <w:rPr>
+          <w:b/>
+          <w:bCs/>
+        </w:rPr>
+        <w:t>But :</w:t>
+      </w:r>
+      <w:r>
+        <w:t xml:space="preserve"> C’est la page d’accueil de ton projet sur GitHub.</w:t>
+      </w:r>
+    </w:p>
+    <w:p>
+      <w:r>
+        <w:rPr>
+          <w:b/>
+          <w:bCs/>
+        </w:rPr>
+        <w:t>Contenu habituel :</w:t>
+      </w:r>
+    </w:p>
+    <w:p>
+      <w:pPr>
+        <w:numPr>
+          <w:ilvl w:val="0"/>
+          <w:numId w:val="5"/>
+        </w:numPr>
+      </w:pPr>
+      <w:r>
+        <w:t>Objectif du projet.</w:t>
+      </w:r>
+    </w:p>
+    <w:p>
+      <w:pPr>
+        <w:numPr>
+          <w:ilvl w:val="0"/>
+          <w:numId w:val="5"/>
+        </w:numPr>
+      </w:pPr>
+      <w:r>
+        <w:t>Instructions pour installer les dépendances.</w:t>
+      </w:r>
+    </w:p>
+    <w:p>
+      <w:pPr>
+        <w:numPr>
+          <w:ilvl w:val="0"/>
+          <w:numId w:val="5"/>
+        </w:numPr>
+      </w:pPr>
+      <w:r>
+        <w:t>Exemple d'utilisation de l’API.</w:t>
+      </w:r>
+    </w:p>
+    <w:p>
+      <w:pPr>
+        <w:numPr>
+          <w:ilvl w:val="0"/>
+          <w:numId w:val="5"/>
+        </w:numPr>
+      </w:pPr>
+      <w:r>
+        <w:t>Explication de la structure des dossiers.</w:t>
+      </w:r>
+    </w:p>
+    <w:p>
+      <w:pPr>
+        <w:numPr>
+          <w:ilvl w:val="0"/>
+          <w:numId w:val="5"/>
+        </w:numPr>
+      </w:pPr>
+      <w:r>
+        <w:t>Comment lancer l'API et les tests.</w:t>
+      </w:r>
+    </w:p>
+    <w:p>
+      <w:r>
+        <w:rPr>
+          <w:rFonts w:ascii="Segoe UI Emoji" w:hAnsi="Segoe UI Emoji" w:cs="Segoe UI Emoji"/>
+        </w:rPr>
+        <w:t>🧠</w:t>
+      </w:r>
+      <w:r>
+        <w:t xml:space="preserve"> </w:t>
+      </w:r>
+      <w:r>
+        <w:rPr>
+          <w:b/>
+          <w:bCs/>
+        </w:rPr>
+        <w:t>Important pour</w:t>
+      </w:r>
+      <w:r>
+        <w:t xml:space="preserve"> : les évaluateurs, les collègues, les utilisateurs.</w:t>
+      </w:r>
+    </w:p>
+    <w:p>
+      <w:r>
+        <w:pict>
+          <v:rect id="_x0000_i1025" style="width:0;height:1.5pt" o:hralign="center" o:hrstd="t" o:hr="t" fillcolor="#a0a0a0" stroked="f"/>
+        </w:pict>
+      </w:r>
+    </w:p>
+    <w:p>
+      <w:pPr>
+        <w:rPr>
+          <w:b/>
+          <w:bCs/>
+        </w:rPr>
+      </w:pPr>
+      <w:r>
+        <w:rPr>
+          <w:rFonts w:ascii="Segoe UI Emoji" w:hAnsi="Segoe UI Emoji" w:cs="Segoe UI Emoji"/>
+          <w:b/>
+          <w:bCs/>
+        </w:rPr>
+        <w:t>📦</w:t>
+      </w:r>
+      <w:r>
+        <w:rPr>
+          <w:b/>
+          <w:bCs/>
+        </w:rPr>
+        <w:t xml:space="preserve"> requirements.txt</w:t>
+      </w:r>
+    </w:p>
+    <w:p>
+      <w:r>
+        <w:rPr>
+          <w:b/>
+          <w:bCs/>
+        </w:rPr>
+        <w:t>But :</w:t>
+      </w:r>
+      <w:r>
+        <w:t xml:space="preserve"> Liste tous les </w:t>
+      </w:r>
+      <w:r>
+        <w:rPr>
+          <w:b/>
+          <w:bCs/>
+        </w:rPr>
+        <w:t>packages Python</w:t>
+      </w:r>
+      <w:r>
+        <w:t xml:space="preserve"> nécessaires pour faire fonctionner ton projet.</w:t>
+      </w:r>
+    </w:p>
+    <w:p>
+      <w:r>
+        <w:rPr>
+          <w:b/>
+          <w:bCs/>
+        </w:rPr>
+        <w:t>Exemples typiques de contenu :</w:t>
+      </w:r>
+    </w:p>
+    <w:p>
+      <w:proofErr w:type="spellStart"/>
+      <w:proofErr w:type="gramStart"/>
+      <w:r>
+        <w:t>fastapi</w:t>
+      </w:r>
+      <w:proofErr w:type="spellEnd"/>
+      <w:proofErr w:type="gramEnd"/>
+    </w:p>
+    <w:p>
+      <w:proofErr w:type="spellStart"/>
+      <w:proofErr w:type="gramStart"/>
+      <w:r>
+        <w:t>uvicorn</w:t>
+      </w:r>
+      <w:proofErr w:type="spellEnd"/>
+      <w:proofErr w:type="gramEnd"/>
+    </w:p>
+    <w:p>
+      <w:proofErr w:type="spellStart"/>
+      <w:proofErr w:type="gramStart"/>
+      <w:r>
+        <w:t>mlflow</w:t>
+      </w:r>
+      <w:proofErr w:type="spellEnd"/>
+      <w:proofErr w:type="gramEnd"/>
+    </w:p>
+    <w:p>
+      <w:proofErr w:type="spellStart"/>
+      <w:proofErr w:type="gramStart"/>
+      <w:r>
+        <w:t>scikit</w:t>
+      </w:r>
+      <w:proofErr w:type="gramEnd"/>
+      <w:r>
+        <w:t>-learn</w:t>
+      </w:r>
+      <w:proofErr w:type="spellEnd"/>
+    </w:p>
+    <w:p>
+      <w:proofErr w:type="gramStart"/>
+      <w:r>
+        <w:t>pandas</w:t>
+      </w:r>
+      <w:proofErr w:type="gramEnd"/>
+    </w:p>
+    <w:p>
+      <w:proofErr w:type="spellStart"/>
+      <w:proofErr w:type="gramStart"/>
+      <w:r>
+        <w:t>httpx</w:t>
+      </w:r>
+      <w:proofErr w:type="spellEnd"/>
+      <w:proofErr w:type="gramEnd"/>
+    </w:p>
+    <w:p>
+      <w:r>
+        <w:rPr>
+          <w:rFonts w:ascii="Segoe UI Emoji" w:hAnsi="Segoe UI Emoji" w:cs="Segoe UI Emoji"/>
+        </w:rPr>
+        <w:t>📌</w:t>
+      </w:r>
+      <w:r>
+        <w:t xml:space="preserve"> Utilisé automatiquement par </w:t>
+      </w:r>
+      <w:proofErr w:type="spellStart"/>
+      <w:r>
+        <w:t>pip</w:t>
+      </w:r>
+      <w:proofErr w:type="spellEnd"/>
+      <w:r>
+        <w:t xml:space="preserve"> </w:t>
+      </w:r>
+      <w:proofErr w:type="spellStart"/>
+      <w:r>
+        <w:t>install</w:t>
+      </w:r>
+      <w:proofErr w:type="spellEnd"/>
+      <w:r>
+        <w:t xml:space="preserve"> -r requirements.txt</w:t>
+      </w:r>
+    </w:p>
+    <w:p>
+      <w:r>
+        <w:pict>
+          <v:rect id="_x0000_i1026" style="width:0;height:1.5pt" o:hralign="center" o:hrstd="t" o:hr="t" fillcolor="#a0a0a0" stroked="f"/>
+        </w:pict>
+      </w:r>
+    </w:p>
+    <w:p>
+      <w:pPr>
+        <w:rPr>
+          <w:b/>
+          <w:bCs/>
+        </w:rPr>
+      </w:pPr>
+      <w:r>
+        <w:rPr>
+          <w:rFonts w:ascii="Segoe UI Emoji" w:hAnsi="Segoe UI Emoji" w:cs="Segoe UI Emoji"/>
+          <w:b/>
+          <w:bCs/>
+        </w:rPr>
+        <w:t>🚀</w:t>
+      </w:r>
+      <w:r>
+        <w:rPr>
+          <w:b/>
+          <w:bCs/>
+        </w:rPr>
+        <w:t xml:space="preserve"> main.py (dans app/)</w:t>
+      </w:r>
+    </w:p>
+    <w:p>
+      <w:r>
+        <w:rPr>
+          <w:b/>
+          <w:bCs/>
+        </w:rPr>
+        <w:t>But :</w:t>
+      </w:r>
+      <w:r>
+        <w:t xml:space="preserve"> C’est le </w:t>
+      </w:r>
+      <w:r>
+        <w:rPr>
+          <w:b/>
+          <w:bCs/>
+        </w:rPr>
+        <w:t>point d’entrée de l’API</w:t>
+      </w:r>
+      <w:r>
+        <w:t xml:space="preserve"> avec </w:t>
+      </w:r>
+      <w:proofErr w:type="spellStart"/>
+      <w:r>
+        <w:t>FastAPI</w:t>
+      </w:r>
+      <w:proofErr w:type="spellEnd"/>
+      <w:r>
+        <w:t>.</w:t>
+      </w:r>
+    </w:p>
+    <w:p>
+      <w:r>
+        <w:rPr>
+          <w:b/>
+          <w:bCs/>
+        </w:rPr>
+        <w:t>Contenu habituel :</w:t>
+      </w:r>
+    </w:p>
+    <w:p>
+      <w:pPr>
+        <w:numPr>
+          <w:ilvl w:val="0"/>
+          <w:numId w:val="6"/>
+        </w:numPr>
+      </w:pPr>
+      <w:r>
+        <w:t xml:space="preserve">Création de l’objet </w:t>
+      </w:r>
+      <w:proofErr w:type="spellStart"/>
+      <w:r>
+        <w:t>FastAPI</w:t>
+      </w:r>
+      <w:proofErr w:type="spellEnd"/>
+      <w:r>
+        <w:t>.</w:t>
+      </w:r>
+    </w:p>
+    <w:p>
+      <w:pPr>
+        <w:numPr>
+          <w:ilvl w:val="0"/>
+          <w:numId w:val="6"/>
+        </w:numPr>
+      </w:pPr>
+      <w:r>
+        <w:t>Définition des routes (</w:t>
+      </w:r>
+      <w:proofErr w:type="spellStart"/>
+      <w:r>
+        <w:t>endpoints</w:t>
+      </w:r>
+      <w:proofErr w:type="spellEnd"/>
+      <w:r>
+        <w:t>), par exemple :</w:t>
+      </w:r>
+    </w:p>
+    <w:p>
+      <w:pPr>
+        <w:numPr>
+          <w:ilvl w:val="0"/>
+          <w:numId w:val="6"/>
+        </w:numPr>
+      </w:pPr>
+      <w:r>
+        <w:t>@app.post("/predict")</w:t>
+      </w:r>
+    </w:p>
+    <w:p>
+      <w:pPr>
+        <w:numPr>
+          <w:ilvl w:val="0"/>
+          <w:numId w:val="6"/>
+        </w:numPr>
+      </w:pPr>
+      <w:proofErr w:type="spellStart"/>
+      <w:proofErr w:type="gramStart"/>
+      <w:r>
+        <w:t>def</w:t>
+      </w:r>
+      <w:proofErr w:type="spellEnd"/>
+      <w:proofErr w:type="gramEnd"/>
+      <w:r>
+        <w:t xml:space="preserve"> </w:t>
+      </w:r>
+      <w:proofErr w:type="spellStart"/>
+      <w:proofErr w:type="gramStart"/>
+      <w:r>
+        <w:t>predict</w:t>
+      </w:r>
+      <w:proofErr w:type="spellEnd"/>
+      <w:r>
+        <w:t>(data:</w:t>
+      </w:r>
+      <w:proofErr w:type="gramEnd"/>
+      <w:r>
+        <w:t xml:space="preserve"> </w:t>
+      </w:r>
+      <w:proofErr w:type="spellStart"/>
+      <w:r>
+        <w:t>InputData</w:t>
+      </w:r>
+      <w:proofErr w:type="spellEnd"/>
+      <w:proofErr w:type="gramStart"/>
+      <w:r>
+        <w:t>):</w:t>
+      </w:r>
+      <w:proofErr w:type="gramEnd"/>
+    </w:p>
+    <w:p>
+      <w:pPr>
+        <w:numPr>
+          <w:ilvl w:val="0"/>
+          <w:numId w:val="6"/>
+        </w:numPr>
+      </w:pPr>
+      <w:r>
+        <w:t xml:space="preserve">    ...</w:t>
+      </w:r>
+    </w:p>
+    <w:p>
+      <w:r>
+        <w:rPr>
+          <w:rFonts w:ascii="Segoe UI Emoji" w:hAnsi="Segoe UI Emoji" w:cs="Segoe UI Emoji"/>
+        </w:rPr>
+        <w:t>⚙️</w:t>
+      </w:r>
+      <w:r>
+        <w:t xml:space="preserve"> C’est ce fichier qui est lancé pour démarrer l’API (souvent avec </w:t>
+      </w:r>
+      <w:proofErr w:type="spellStart"/>
+      <w:r>
+        <w:t>uvicorn</w:t>
+      </w:r>
+      <w:proofErr w:type="spellEnd"/>
+      <w:r>
+        <w:t xml:space="preserve"> </w:t>
+      </w:r>
+      <w:proofErr w:type="spellStart"/>
+      <w:proofErr w:type="gramStart"/>
+      <w:r>
+        <w:t>app.main</w:t>
+      </w:r>
+      <w:proofErr w:type="gramEnd"/>
+      <w:r>
+        <w:t>:app</w:t>
+      </w:r>
+      <w:proofErr w:type="spellEnd"/>
+      <w:r>
+        <w:t>).</w:t>
+      </w:r>
+    </w:p>
+    <w:p>
+      <w:r>
+        <w:pict>
+          <v:rect id="_x0000_i1027" style="width:0;height:1.5pt" o:hralign="center" o:hrstd="t" o:hr="t" fillcolor="#a0a0a0" stroked="f"/>
+        </w:pict>
+      </w:r>
+    </w:p>
+    <w:p>
+      <w:pPr>
+        <w:rPr>
+          <w:b/>
+          <w:bCs/>
+        </w:rPr>
+      </w:pPr>
+      <w:r>
+        <w:rPr>
+          <w:rFonts w:ascii="Segoe UI Emoji" w:hAnsi="Segoe UI Emoji" w:cs="Segoe UI Emoji"/>
+          <w:b/>
+          <w:bCs/>
+        </w:rPr>
+        <w:t>🧠</w:t>
+      </w:r>
+      <w:r>
+        <w:rPr>
+          <w:b/>
+          <w:bCs/>
+        </w:rPr>
+        <w:t xml:space="preserve"> model.py (dans app/)</w:t>
+      </w:r>
+    </w:p>
+    <w:p>
+      <w:r>
+        <w:rPr>
+          <w:b/>
+          <w:bCs/>
+        </w:rPr>
+        <w:t>But :</w:t>
+      </w:r>
+      <w:r>
+        <w:t xml:space="preserve"> Contient </w:t>
+      </w:r>
+      <w:r>
+        <w:rPr>
+          <w:b/>
+          <w:bCs/>
+        </w:rPr>
+        <w:t>la logique de prédiction</w:t>
+      </w:r>
+      <w:r>
+        <w:t>.</w:t>
+      </w:r>
+    </w:p>
+    <w:p>
+      <w:r>
+        <w:rPr>
+          <w:b/>
+          <w:bCs/>
+        </w:rPr>
+        <w:t>Ce qu’on y trouve généralement :</w:t>
+      </w:r>
+    </w:p>
+    <w:p>
+      <w:pPr>
+        <w:numPr>
+          <w:ilvl w:val="0"/>
+          <w:numId w:val="7"/>
+        </w:numPr>
+      </w:pPr>
+      <w:r>
+        <w:t xml:space="preserve">Chargement d’un modèle ML enregistré avec </w:t>
+      </w:r>
+      <w:proofErr w:type="spellStart"/>
+      <w:r>
+        <w:t>MLflow</w:t>
+      </w:r>
+      <w:proofErr w:type="spellEnd"/>
+      <w:r>
+        <w:t>.</w:t>
+      </w:r>
+    </w:p>
+    <w:p>
+      <w:pPr>
+        <w:numPr>
+          <w:ilvl w:val="0"/>
+          <w:numId w:val="7"/>
+        </w:numPr>
+      </w:pPr>
+      <w:r>
+        <w:t xml:space="preserve">Fonction </w:t>
+      </w:r>
+      <w:proofErr w:type="spellStart"/>
+      <w:r>
+        <w:t>predict_tags</w:t>
+      </w:r>
+      <w:proofErr w:type="spellEnd"/>
+      <w:r>
+        <w:t>(</w:t>
+      </w:r>
+      <w:proofErr w:type="spellStart"/>
+      <w:r>
+        <w:t>text</w:t>
+      </w:r>
+      <w:proofErr w:type="spellEnd"/>
+      <w:r>
+        <w:t>) qui applique le modèle à un texte.</w:t>
+      </w:r>
+    </w:p>
+    <w:p>
+      <w:r>
+        <w:rPr>
+          <w:rFonts w:ascii="Segoe UI Emoji" w:hAnsi="Segoe UI Emoji" w:cs="Segoe UI Emoji"/>
+        </w:rPr>
+        <w:t>🔁</w:t>
+      </w:r>
+      <w:r>
+        <w:t xml:space="preserve"> </w:t>
+      </w:r>
+      <w:r>
+        <w:rPr>
+          <w:b/>
+          <w:bCs/>
+        </w:rPr>
+        <w:t>Séparer</w:t>
+      </w:r>
+      <w:r>
+        <w:t xml:space="preserve"> la logique métier du code de l’API est une bonne pratique.</w:t>
+      </w:r>
+    </w:p>
+    <w:p>
+      <w:r>
+        <w:pict>
+          <v:rect id="_x0000_i1028" style="width:0;height:1.5pt" o:hralign="center" o:hrstd="t" o:hr="t" fillcolor="#a0a0a0" stroked="f"/>
+        </w:pict>
+      </w:r>
+    </w:p>
+    <w:p>
+      <w:pPr>
+        <w:rPr>
+          <w:b/>
+          <w:bCs/>
+          <w:lang w:val="en-US"/>
+        </w:rPr>
+      </w:pPr>
+      <w:r>
+        <w:rPr>
+          <w:rFonts w:ascii="Segoe UI Emoji" w:hAnsi="Segoe UI Emoji" w:cs="Segoe UI Emoji"/>
+          <w:b/>
+          <w:bCs/>
+        </w:rPr>
+        <w:t>🧪</w:t>
+      </w:r>
+      <w:r>
+        <w:rPr>
+          <w:b/>
+          <w:bCs/>
+          <w:lang w:val="en-US"/>
+        </w:rPr>
+        <w:t xml:space="preserve"> test_main.py (dans tests/)</w:t>
+      </w:r>
+    </w:p>
+    <w:p>
+      <w:r>
+        <w:rPr>
+          <w:b/>
+          <w:bCs/>
+        </w:rPr>
+        <w:t>But :</w:t>
+      </w:r>
+      <w:r>
+        <w:t xml:space="preserve"> Contient les </w:t>
+      </w:r>
+      <w:r>
+        <w:rPr>
+          <w:b/>
+          <w:bCs/>
+        </w:rPr>
+        <w:t>tests unitaires</w:t>
+      </w:r>
+      <w:r>
+        <w:t xml:space="preserve"> de l’API.</w:t>
+      </w:r>
+    </w:p>
+    <w:p>
+      <w:r>
+        <w:rPr>
+          <w:b/>
+          <w:bCs/>
+        </w:rPr>
+        <w:t>Utilisé par :</w:t>
+      </w:r>
+      <w:r>
+        <w:t xml:space="preserve"> </w:t>
+      </w:r>
+      <w:proofErr w:type="spellStart"/>
+      <w:r>
+        <w:t>pytest</w:t>
+      </w:r>
+      <w:proofErr w:type="spellEnd"/>
+      <w:r>
+        <w:t xml:space="preserve"> (en local ou via GitHub Actions)</w:t>
+      </w:r>
+    </w:p>
+    <w:p>
+      <w:pPr>
+        <w:rPr>
+          <w:lang w:val="en-US"/>
+        </w:rPr>
+      </w:pPr>
+      <w:proofErr w:type="spellStart"/>
+      <w:r>
+        <w:rPr>
+          <w:b/>
+          <w:bCs/>
+          <w:lang w:val="en-US"/>
+        </w:rPr>
+        <w:t>Exemple</w:t>
+      </w:r>
+      <w:proofErr w:type="spellEnd"/>
+      <w:r>
+        <w:rPr>
+          <w:b/>
+          <w:bCs/>
+          <w:lang w:val="en-US"/>
+        </w:rPr>
+        <w:t xml:space="preserve"> de </w:t>
+      </w:r>
+      <w:proofErr w:type="gramStart"/>
+      <w:r>
+        <w:rPr>
+          <w:b/>
+          <w:bCs/>
+          <w:lang w:val="en-US"/>
+        </w:rPr>
+        <w:t>test :</w:t>
+      </w:r>
+      <w:proofErr w:type="gramEnd"/>
+    </w:p>
+    <w:p>
+      <w:pPr>
+        <w:rPr>
+          <w:lang w:val="en-US"/>
+        </w:rPr>
+      </w:pPr>
+      <w:r>
+        <w:rPr>
+          <w:lang w:val="en-US"/>
+        </w:rPr>
+        <w:t xml:space="preserve">from </w:t>
+      </w:r>
+      <w:proofErr w:type="spellStart"/>
+      <w:proofErr w:type="gramStart"/>
+      <w:r>
+        <w:rPr>
+          <w:lang w:val="en-US"/>
+        </w:rPr>
+        <w:t>fastapi.testclient</w:t>
+      </w:r>
+      <w:proofErr w:type="spellEnd"/>
+      <w:proofErr w:type="gramEnd"/>
+      <w:r>
+        <w:rPr>
+          <w:lang w:val="en-US"/>
+        </w:rPr>
+        <w:t xml:space="preserve"> import </w:t>
+      </w:r>
+      <w:proofErr w:type="spellStart"/>
+      <w:r>
+        <w:rPr>
+          <w:lang w:val="en-US"/>
+        </w:rPr>
+        <w:t>TestClient</w:t>
+      </w:r>
+      <w:proofErr w:type="spellEnd"/>
+    </w:p>
+    <w:p>
+      <w:pPr>
+        <w:rPr>
+          <w:lang w:val="en-US"/>
+        </w:rPr>
+      </w:pPr>
+      <w:r>
+        <w:rPr>
+          <w:lang w:val="en-US"/>
+        </w:rPr>
+        <w:t xml:space="preserve">from </w:t>
+      </w:r>
+      <w:proofErr w:type="spellStart"/>
+      <w:proofErr w:type="gramStart"/>
+      <w:r>
+        <w:rPr>
+          <w:lang w:val="en-US"/>
+        </w:rPr>
+        <w:t>app.main</w:t>
+      </w:r>
+      <w:proofErr w:type="spellEnd"/>
+      <w:proofErr w:type="gramEnd"/>
+      <w:r>
+        <w:rPr>
+          <w:lang w:val="en-US"/>
+        </w:rPr>
+        <w:t xml:space="preserve"> import app</w:t>
+      </w:r>
+    </w:p>
+    <w:p>
+      <w:pPr>
+        <w:rPr>
+          <w:lang w:val="en-US"/>
+        </w:rPr>
+      </w:pPr>
+    </w:p>
+    <w:p>
+      <w:pPr>
+        <w:rPr>
+          <w:lang w:val="en-US"/>
+        </w:rPr>
+      </w:pPr>
+      <w:r>
+        <w:rPr>
+          <w:lang w:val="en-US"/>
+        </w:rPr>
+        <w:t xml:space="preserve">client = </w:t>
+      </w:r>
+      <w:proofErr w:type="spellStart"/>
+      <w:r>
+        <w:rPr>
+          <w:lang w:val="en-US"/>
+        </w:rPr>
+        <w:t>TestClient</w:t>
+      </w:r>
+      <w:proofErr w:type="spellEnd"/>
+      <w:r>
+        <w:rPr>
+          <w:lang w:val="en-US"/>
+        </w:rPr>
+        <w:t>(app)</w:t>
+      </w:r>
+    </w:p>
+    <w:p>
+      <w:pPr>
+        <w:rPr>
+          <w:lang w:val="en-US"/>
+        </w:rPr>
+      </w:pPr>
+    </w:p>
+    <w:p>
+      <w:pPr>
+        <w:rPr>
+          <w:lang w:val="en-US"/>
+        </w:rPr>
+      </w:pPr>
+      <w:r>
+        <w:rPr>
+          <w:lang w:val="en-US"/>
+        </w:rPr>
+        <w:t xml:space="preserve">def </w:t>
+      </w:r>
+      <w:proofErr w:type="spellStart"/>
+      <w:r>
+        <w:rPr>
+          <w:lang w:val="en-US"/>
+        </w:rPr>
+        <w:t>test_</w:t>
+      </w:r>
+      <w:proofErr w:type="gramStart"/>
+      <w:r>
+        <w:rPr>
+          <w:lang w:val="en-US"/>
+        </w:rPr>
+        <w:t>predict</w:t>
+      </w:r>
+      <w:proofErr w:type="spellEnd"/>
+      <w:r>
+        <w:rPr>
+          <w:lang w:val="en-US"/>
+        </w:rPr>
+        <w:t>(</w:t>
+      </w:r>
+      <w:proofErr w:type="gramEnd"/>
+      <w:r>
+        <w:rPr>
+          <w:lang w:val="en-US"/>
+        </w:rPr>
+        <w:t>):</w:t>
+      </w:r>
+    </w:p>
+    <w:p>
+      <w:pPr>
+        <w:rPr>
+          <w:lang w:val="en-US"/>
+        </w:rPr>
+      </w:pPr>
+      <w:r>
+        <w:rPr>
+          <w:lang w:val="en-US"/>
+        </w:rPr>
+        <w:t xml:space="preserve">    response = </w:t>
+      </w:r>
+      <w:proofErr w:type="spellStart"/>
+      <w:proofErr w:type="gramStart"/>
+      <w:r>
+        <w:rPr>
+          <w:lang w:val="en-US"/>
+        </w:rPr>
+        <w:t>client.post</w:t>
+      </w:r>
+      <w:proofErr w:type="spellEnd"/>
+      <w:r>
+        <w:rPr>
+          <w:lang w:val="en-US"/>
+        </w:rPr>
+        <w:t>(</w:t>
+      </w:r>
+      <w:proofErr w:type="gramEnd"/>
+      <w:r>
+        <w:rPr>
+          <w:lang w:val="en-US"/>
+        </w:rPr>
+        <w:t xml:space="preserve">"/predict", </w:t>
+      </w:r>
+      <w:proofErr w:type="spellStart"/>
+      <w:r>
+        <w:rPr>
+          <w:lang w:val="en-US"/>
+        </w:rPr>
+        <w:t>json</w:t>
+      </w:r>
+      <w:proofErr w:type="spellEnd"/>
+      <w:proofErr w:type="gramStart"/>
+      <w:r>
+        <w:rPr>
+          <w:lang w:val="en-US"/>
+        </w:rPr>
+        <w:t>={</w:t>
+      </w:r>
+      <w:proofErr w:type="gramEnd"/>
+      <w:r>
+        <w:rPr>
+          <w:lang w:val="en-US"/>
+        </w:rPr>
+        <w:t>"text": "Hello world"})</w:t>
+      </w:r>
+    </w:p>
+    <w:p>
+      <w:r>
+        <w:rPr>
+          <w:lang w:val="en-US"/>
+        </w:rPr>
+        <w:t xml:space="preserve">    </w:t>
+      </w:r>
+      <w:proofErr w:type="spellStart"/>
+      <w:proofErr w:type="gramStart"/>
+      <w:r>
+        <w:t>assert</w:t>
+      </w:r>
+      <w:proofErr w:type="spellEnd"/>
+      <w:proofErr w:type="gramEnd"/>
+      <w:r>
+        <w:t xml:space="preserve"> </w:t>
+      </w:r>
+      <w:proofErr w:type="spellStart"/>
+      <w:proofErr w:type="gramStart"/>
+      <w:r>
+        <w:t>response.status</w:t>
+      </w:r>
+      <w:proofErr w:type="gramEnd"/>
+      <w:r>
+        <w:t>_code</w:t>
+      </w:r>
+      <w:proofErr w:type="spellEnd"/>
+      <w:r>
+        <w:t xml:space="preserve"> == 200</w:t>
+      </w:r>
+    </w:p>
+    <w:p>
+      <w:r>
+        <w:t xml:space="preserve">    </w:t>
+      </w:r>
+      <w:proofErr w:type="spellStart"/>
+      <w:proofErr w:type="gramStart"/>
+      <w:r>
+        <w:t>assert</w:t>
+      </w:r>
+      <w:proofErr w:type="spellEnd"/>
+      <w:proofErr w:type="gramEnd"/>
+      <w:r>
+        <w:t xml:space="preserve"> "tags" in </w:t>
+      </w:r>
+      <w:proofErr w:type="spellStart"/>
+      <w:proofErr w:type="gramStart"/>
+      <w:r>
+        <w:t>response.json</w:t>
+      </w:r>
+      <w:proofErr w:type="spellEnd"/>
+      <w:proofErr w:type="gramEnd"/>
+      <w:r>
+        <w:t>()</w:t>
+      </w:r>
+    </w:p>
+    <w:p>
+      <w:r>
+        <w:rPr>
+          <w:rFonts w:ascii="Segoe UI Emoji" w:hAnsi="Segoe UI Emoji" w:cs="Segoe UI Emoji"/>
+        </w:rPr>
+        <w:t>✅</w:t>
+      </w:r>
+      <w:r>
+        <w:t xml:space="preserve"> Garantit que l’API fonctionne toujours après des modifications.</w:t>
+      </w:r>
+    </w:p>
+    <w:p>
+      <w:r>
+        <w:pict>
+          <v:rect id="_x0000_i1029" style="width:0;height:1.5pt" o:hralign="center" o:hrstd="t" o:hr="t" fillcolor="#a0a0a0" stroked="f"/>
+        </w:pict>
+      </w:r>
+    </w:p>
+    <w:p>
+      <w:pPr>
+        <w:rPr>
+          <w:b/>
+          <w:bCs/>
+          <w:lang w:val="en-US"/>
+        </w:rPr>
+      </w:pPr>
+      <w:r>
+        <w:rPr>
+          <w:rFonts w:ascii="Segoe UI Emoji" w:hAnsi="Segoe UI Emoji" w:cs="Segoe UI Emoji"/>
+          <w:b/>
+          <w:bCs/>
+        </w:rPr>
+        <w:t>🔁</w:t>
+      </w:r>
+      <w:r>
+        <w:rPr>
+          <w:b/>
+          <w:bCs/>
+          <w:lang w:val="en-US"/>
+        </w:rPr>
+        <w:t xml:space="preserve"> .</w:t>
+      </w:r>
+      <w:proofErr w:type="spellStart"/>
+      <w:r>
+        <w:rPr>
+          <w:b/>
+          <w:bCs/>
+          <w:lang w:val="en-US"/>
+        </w:rPr>
+        <w:t>github</w:t>
+      </w:r>
+      <w:proofErr w:type="spellEnd"/>
+      <w:r>
+        <w:rPr>
+          <w:b/>
+          <w:bCs/>
+          <w:lang w:val="en-US"/>
+        </w:rPr>
+        <w:t>/workflows/python-</w:t>
+      </w:r>
+      <w:proofErr w:type="spellStart"/>
+      <w:r>
+        <w:rPr>
+          <w:b/>
+          <w:bCs/>
+          <w:lang w:val="en-US"/>
+        </w:rPr>
+        <w:t>app.yml</w:t>
+      </w:r>
+      <w:proofErr w:type="spellEnd"/>
+    </w:p>
+    <w:p>
+      <w:r>
+        <w:rPr>
+          <w:b/>
+          <w:bCs/>
+        </w:rPr>
+        <w:t>But :</w:t>
+      </w:r>
+      <w:r>
+        <w:t xml:space="preserve"> Fichier de </w:t>
+      </w:r>
+      <w:r>
+        <w:rPr>
+          <w:b/>
+          <w:bCs/>
+        </w:rPr>
+        <w:t>configuration de GitHub Actions</w:t>
+      </w:r>
+      <w:r>
+        <w:t xml:space="preserve"> (CI/CD).</w:t>
+      </w:r>
+    </w:p>
+    <w:p>
+      <w:r>
+        <w:rPr>
+          <w:b/>
+          <w:bCs/>
+        </w:rPr>
+        <w:t>Fonctionnement :</w:t>
+      </w:r>
+    </w:p>
+    <w:p>
+      <w:pPr>
+        <w:numPr>
+          <w:ilvl w:val="0"/>
+          <w:numId w:val="8"/>
+        </w:numPr>
+      </w:pPr>
+      <w:r>
+        <w:t xml:space="preserve">À chaque </w:t>
+      </w:r>
+      <w:r>
+        <w:rPr>
+          <w:b/>
+          <w:bCs/>
+        </w:rPr>
+        <w:t xml:space="preserve">push ou pull </w:t>
+      </w:r>
+      <w:proofErr w:type="spellStart"/>
+      <w:r>
+        <w:rPr>
+          <w:b/>
+          <w:bCs/>
+        </w:rPr>
+        <w:t>request</w:t>
+      </w:r>
+      <w:proofErr w:type="spellEnd"/>
+      <w:r>
+        <w:t xml:space="preserve"> sur master, GitHub :</w:t>
+      </w:r>
+    </w:p>
+    <w:p>
+      <w:pPr>
+        <w:numPr>
+          <w:ilvl w:val="1"/>
+          <w:numId w:val="8"/>
+        </w:numPr>
+      </w:pPr>
+      <w:r>
+        <w:t>Installe Python.</w:t>
+      </w:r>
+    </w:p>
+    <w:p>
+      <w:pPr>
+        <w:numPr>
+          <w:ilvl w:val="1"/>
+          <w:numId w:val="8"/>
+        </w:numPr>
+      </w:pPr>
+      <w:r>
+        <w:t>Installe les dépendances.</w:t>
+      </w:r>
+    </w:p>
+    <w:p>
+      <w:pPr>
+        <w:numPr>
+          <w:ilvl w:val="1"/>
+          <w:numId w:val="8"/>
+        </w:numPr>
+      </w:pPr>
+      <w:r>
+        <w:t>Exécute les tests.</w:t>
+      </w:r>
+    </w:p>
+    <w:p>
+      <w:r>
+        <w:rPr>
+          <w:b/>
+          <w:bCs/>
+        </w:rPr>
+        <w:t>Extrait typique :</w:t>
+      </w:r>
+    </w:p>
+    <w:p>
+      <w:pPr>
+        <w:rPr>
+          <w:lang w:val="en-US"/>
+        </w:rPr>
+      </w:pPr>
+      <w:r>
+        <w:rPr>
+          <w:lang w:val="en-US"/>
+        </w:rPr>
+        <w:t>on:</w:t>
+      </w:r>
+    </w:p>
+    <w:p>
+      <w:pPr>
+        <w:rPr>
+          <w:lang w:val="en-US"/>
+        </w:rPr>
+      </w:pPr>
+      <w:r>
+        <w:rPr>
+          <w:lang w:val="en-US"/>
+        </w:rPr>
+        <w:t xml:space="preserve">  push:</w:t>
+      </w:r>
+    </w:p>
+    <w:p>
+      <w:pPr>
+        <w:rPr>
+          <w:lang w:val="en-US"/>
+        </w:rPr>
+      </w:pPr>
+      <w:r>
+        <w:rPr>
+          <w:lang w:val="en-US"/>
+        </w:rPr>
+        <w:t xml:space="preserve">    branches: [ </w:t>
+      </w:r>
+      <w:proofErr w:type="gramStart"/>
+      <w:r>
+        <w:rPr>
+          <w:lang w:val="en-US"/>
+        </w:rPr>
+        <w:t>master ]</w:t>
+      </w:r>
+      <w:proofErr w:type="gramEnd"/>
+    </w:p>
+    <w:p>
+      <w:pPr>
+        <w:rPr>
+          <w:lang w:val="en-US"/>
+        </w:rPr>
+      </w:pPr>
+      <w:r>
+        <w:rPr>
+          <w:lang w:val="en-US"/>
+        </w:rPr>
+        <w:t xml:space="preserve">  </w:t>
+      </w:r>
+      <w:proofErr w:type="spellStart"/>
+      <w:r>
+        <w:rPr>
+          <w:lang w:val="en-US"/>
+        </w:rPr>
+        <w:t>pull_request</w:t>
+      </w:r>
+      <w:proofErr w:type="spellEnd"/>
+      <w:r>
+        <w:rPr>
+          <w:lang w:val="en-US"/>
+        </w:rPr>
+        <w:t>:</w:t>
+      </w:r>
+    </w:p>
+    <w:p>
+      <w:r>
+        <w:rPr>
+          <w:lang w:val="en-US"/>
+        </w:rPr>
+        <w:t xml:space="preserve">    </w:t>
+      </w:r>
+      <w:proofErr w:type="gramStart"/>
+      <w:r>
+        <w:t>branches:</w:t>
+      </w:r>
+      <w:proofErr w:type="gramEnd"/>
+      <w:r>
+        <w:t xml:space="preserve"> </w:t>
+      </w:r>
+      <w:proofErr w:type="gramStart"/>
+      <w:r>
+        <w:t>[ master</w:t>
+      </w:r>
+      <w:proofErr w:type="gramEnd"/>
+      <w:r>
+        <w:t xml:space="preserve"> ]</w:t>
+      </w:r>
+    </w:p>
+    <w:p>
+      <w:r>
+        <w:rPr>
+          <w:rFonts w:ascii="Segoe UI Emoji" w:hAnsi="Segoe UI Emoji" w:cs="Segoe UI Emoji"/>
+        </w:rPr>
+        <w:t>🤖</w:t>
+      </w:r>
+      <w:r>
+        <w:t xml:space="preserve"> Automatise les tests → rassure sur la stabilité du projet.</w:t>
+      </w:r>
+    </w:p>
+    <w:p>
+      <w:r>
+        <w:pict>
+          <v:rect id="_x0000_i1030" style="width:0;height:1.5pt" o:hralign="center" o:hrstd="t" o:hr="t" fillcolor="#a0a0a0" stroked="f"/>
+        </w:pict>
+      </w:r>
+    </w:p>
+    <w:p>
+      <w:pPr>
+        <w:rPr>
+          <w:b/>
+          <w:bCs/>
+        </w:rPr>
+      </w:pPr>
+      <w:r>
+        <w:rPr>
+          <w:rFonts w:ascii="Segoe UI Emoji" w:hAnsi="Segoe UI Emoji" w:cs="Segoe UI Emoji"/>
+          <w:b/>
+          <w:bCs/>
+        </w:rPr>
+        <w:t>📁</w:t>
+      </w:r>
+      <w:r>
+        <w:rPr>
+          <w:b/>
+          <w:bCs/>
+        </w:rPr>
+        <w:t xml:space="preserve"> Structure typique du projet</w:t>
+      </w:r>
+    </w:p>
+    <w:p>
+      <w:r>
+        <w:t>PROJET5/</w:t>
+      </w:r>
+    </w:p>
+    <w:p>
+      <w:r>
+        <w:rPr>
+          <w:rFonts w:ascii="MS Gothic" w:eastAsia="MS Gothic" w:hAnsi="MS Gothic" w:cs="MS Gothic" w:hint="eastAsia"/>
+        </w:rPr>
+        <w:t>├</w:t>
+      </w:r>
+      <w:r>
+        <w:rPr>
+          <w:rFonts w:ascii="Calibri" w:hAnsi="Calibri" w:cs="Calibri"/>
+        </w:rPr>
+        <w:t>──</w:t>
+      </w:r>
+      <w:r>
+        <w:t xml:space="preserve"> app/</w:t>
+      </w:r>
+    </w:p>
+    <w:p>
+      <w:r>
+        <w:t xml:space="preserve">│   </w:t>
+      </w:r>
+      <w:r>
+        <w:rPr>
+          <w:rFonts w:ascii="MS Gothic" w:eastAsia="MS Gothic" w:hAnsi="MS Gothic" w:cs="MS Gothic" w:hint="eastAsia"/>
+        </w:rPr>
+        <w:t>├</w:t>
+      </w:r>
+      <w:r>
+        <w:rPr>
+          <w:rFonts w:ascii="Calibri" w:hAnsi="Calibri" w:cs="Calibri"/>
+        </w:rPr>
+        <w:t>──</w:t>
+      </w:r>
+      <w:r>
+        <w:t xml:space="preserve"> main.py        &lt;- API </w:t>
+      </w:r>
+      <w:proofErr w:type="spellStart"/>
+      <w:r>
+        <w:t>FastAPI</w:t>
+      </w:r>
+      <w:proofErr w:type="spellEnd"/>
+    </w:p>
+    <w:p>
+      <w:r>
+        <w:t>│   └── model.py       &lt;- Logique de prédiction</w:t>
+      </w:r>
+    </w:p>
+    <w:p>
+      <w:r>
+        <w:rPr>
+          <w:rFonts w:ascii="MS Gothic" w:eastAsia="MS Gothic" w:hAnsi="MS Gothic" w:cs="MS Gothic" w:hint="eastAsia"/>
+        </w:rPr>
+        <w:t>├</w:t>
+      </w:r>
+      <w:r>
+        <w:rPr>
+          <w:rFonts w:ascii="Calibri" w:hAnsi="Calibri" w:cs="Calibri"/>
+        </w:rPr>
+        <w:t>──</w:t>
+      </w:r>
+      <w:r>
+        <w:t xml:space="preserve"> tests/</w:t>
+      </w:r>
+    </w:p>
+    <w:p>
+      <w:r>
+        <w:t>│   └── test_main.py   &lt;- Tests unitaires de l’API</w:t>
+      </w:r>
+    </w:p>
+    <w:p>
+      <w:r>
+        <w:rPr>
+          <w:rFonts w:ascii="MS Gothic" w:eastAsia="MS Gothic" w:hAnsi="MS Gothic" w:cs="MS Gothic" w:hint="eastAsia"/>
+        </w:rPr>
+        <w:t>├</w:t>
+      </w:r>
+      <w:r>
+        <w:rPr>
+          <w:rFonts w:ascii="Calibri" w:hAnsi="Calibri" w:cs="Calibri"/>
+        </w:rPr>
+        <w:t>──</w:t>
+      </w:r>
+      <w:r>
+        <w:t xml:space="preserve"> requirements.txt   &lt;- D</w:t>
+      </w:r>
+      <w:r>
+        <w:rPr>
+          <w:rFonts w:ascii="Calibri" w:hAnsi="Calibri" w:cs="Calibri"/>
+        </w:rPr>
+        <w:t>é</w:t>
+      </w:r>
+      <w:r>
+        <w:t>pendances du projet</w:t>
+      </w:r>
+    </w:p>
+    <w:p>
+      <w:r>
+        <w:rPr>
+          <w:rFonts w:ascii="MS Gothic" w:eastAsia="MS Gothic" w:hAnsi="MS Gothic" w:cs="MS Gothic" w:hint="eastAsia"/>
+        </w:rPr>
+        <w:t>├</w:t>
+      </w:r>
+      <w:r>
+        <w:rPr>
+          <w:rFonts w:ascii="Calibri" w:hAnsi="Calibri" w:cs="Calibri"/>
+        </w:rPr>
+        <w:t>──</w:t>
+      </w:r>
+      <w:r>
+        <w:t xml:space="preserve"> README.md          &lt;- Description du projet</w:t>
+      </w:r>
+    </w:p>
+    <w:p>
+      <w:r>
+        <w:t>└─</w:t>
+      </w:r>
+      <w:proofErr w:type="gramStart"/>
+      <w:r>
+        <w:t>─ .</w:t>
+      </w:r>
+      <w:proofErr w:type="spellStart"/>
+      <w:r>
+        <w:t>github</w:t>
+      </w:r>
+      <w:proofErr w:type="spellEnd"/>
+      <w:proofErr w:type="gramEnd"/>
+      <w:r>
+        <w:t>/</w:t>
+      </w:r>
+    </w:p>
+    <w:p>
+      <w:pPr>
+        <w:rPr>
+          <w:lang w:val="en-US"/>
+        </w:rPr>
+      </w:pPr>
+      <w:r>
+        <w:t xml:space="preserve">    </w:t>
+      </w:r>
+      <w:r>
+        <w:rPr>
+          <w:lang w:val="en-US"/>
+        </w:rPr>
+        <w:t>└── workflows/</w:t>
+      </w:r>
+    </w:p>
+    <w:p>
+      <w:pPr>
+        <w:rPr>
+          <w:lang w:val="en-US"/>
+        </w:rPr>
+      </w:pPr>
+      <w:r>
+        <w:rPr>
+          <w:lang w:val="en-US"/>
+        </w:rPr>
+        <w:t xml:space="preserve">        └── python-</w:t>
+      </w:r>
+      <w:proofErr w:type="spellStart"/>
+      <w:r>
+        <w:rPr>
+          <w:lang w:val="en-US"/>
+        </w:rPr>
+        <w:t>app.yml</w:t>
+      </w:r>
+      <w:proofErr w:type="spellEnd"/>
+      <w:r>
+        <w:rPr>
+          <w:lang w:val="en-US"/>
+        </w:rPr>
+        <w:t xml:space="preserve"> &lt;- GitHub Actions</w:t>
+      </w:r>
+    </w:p>
+    <w:p>
+      <w:pPr>
+        <w:rPr>
+          <w:lang w:val="en-US"/>
+        </w:rPr>
+      </w:pPr>
+    </w:p>
+    <w:p>
+      <w:pPr>
+        <w:rPr>
+          <w:lang w:val="en-US"/>
+        </w:rPr>
+      </w:pPr>
+    </w:p>
+    <w:p>
+      <w:pPr>
+        <w:rPr>
+          <w:lang w:val="en-US"/>
+        </w:rPr>
+      </w:pPr>
+    </w:p>
+    <w:p>
+      <w:pPr>
+        <w:rPr>
+          <w:lang w:val="en-US"/>
+        </w:rPr>
+      </w:pPr>
+    </w:p>
+    <w:p>
+      <w:pPr>
+        <w:rPr>
+          <w:lang w:val="en-US"/>
+        </w:rPr>
+      </w:pPr>
+    </w:p>
+    <w:p>
+      <w:pPr>
+        <w:rPr>
+          <w:lang w:val="en-US"/>
+        </w:rPr>
+      </w:pPr>
+    </w:p>
+    <w:p>
+      <w:pPr>
+        <w:rPr>
+          <w:lang w:val="en-US"/>
+        </w:rPr>
+      </w:pPr>
+    </w:p>
+    <w:p>
+      <w:pPr>
+        <w:rPr>
+          <w:lang w:val="en-US"/>
+        </w:rPr>
+      </w:pPr>
+    </w:p>
+    <w:p>
+      <w:pPr>
+        <w:rPr>
+          <w:lang w:val="en-US"/>
+        </w:rPr>
+      </w:pPr>
+    </w:p>
+    <w:p>
+      <w:pPr>
+        <w:rPr>
+          <w:lang w:val="en-US"/>
+        </w:rPr>
+      </w:pPr>
+    </w:p>
+    <w:p>
+      <w:pPr>
+        <w:rPr>
+          <w:lang w:val="en-US"/>
+        </w:rPr>
+      </w:pPr>
+    </w:p>
+    <w:p>
+      <w:pPr>
+        <w:rPr>
+          <w:lang w:val="en-US"/>
+        </w:rPr>
+      </w:pPr>
+    </w:p>
+    <w:p>
+      <w:pPr>
+        <w:rPr>
+          <w:b/>
+          <w:bCs/>
+        </w:rPr>
+      </w:pPr>
+      <w:r>
+        <w:rPr>
+          <w:b/>
+          <w:bCs/>
+        </w:rPr>
+        <w:t>Synthèse des approches supervisées</w:t>
+      </w:r>
+    </w:p>
+    <w:tbl>
+      <w:tblPr>
+        <w:tblW w:w="0" w:type="auto"/>
+        <w:tblCellSpacing w:w="15" w:type="dxa"/>
+        <w:tblCellMar>
+          <w:top w:w="15" w:type="dxa"/>
+          <w:left w:w="15" w:type="dxa"/>
+          <w:bottom w:w="15" w:type="dxa"/>
+          <w:right w:w="15" w:type="dxa"/>
+        </w:tblCellMar>
+        <w:tblLook w:val="04A0" w:firstRow="1" w:lastRow="0" w:firstColumn="1" w:lastColumn="0" w:noHBand="0" w:noVBand="1"/>
+      </w:tblPr>
+      <w:tblGrid>
+        <w:gridCol w:w="1545"/>
+        <w:gridCol w:w="2613"/>
+        <w:gridCol w:w="1099"/>
+        <w:gridCol w:w="1327"/>
+        <w:gridCol w:w="2488"/>
+      </w:tblGrid>
+      <w:tr>
+        <w:trPr>
+          <w:tblHeader/>
+          <w:tblCellSpacing w:w="15" w:type="dxa"/>
+        </w:trPr>
+        <w:tc>
+          <w:tcPr>
+            <w:tcW w:w="0" w:type="auto"/>
+            <w:vAlign w:val="center"/>
+            <w:hideMark/>
+          </w:tcPr>
+          <w:p>
+            <w:pPr>
+              <w:rPr>
+                <w:b/>
+                <w:bCs/>
+              </w:rPr>
+            </w:pPr>
+            <w:r>
+              <w:rPr>
+                <w:b/>
+                <w:bCs/>
+              </w:rPr>
+              <w:t>Approche</w:t>
+            </w:r>
+          </w:p>
+        </w:tc>
+        <w:tc>
+          <w:tcPr>
+            <w:tcW w:w="0" w:type="auto"/>
+            <w:vAlign w:val="center"/>
+            <w:hideMark/>
+          </w:tcPr>
+          <w:p>
+            <w:pPr>
+              <w:rPr>
+                <w:b/>
+                <w:bCs/>
+              </w:rPr>
+            </w:pPr>
+            <w:r>
+              <w:rPr>
+                <w:b/>
+                <w:bCs/>
+              </w:rPr>
+              <w:t>Description</w:t>
+            </w:r>
+          </w:p>
+        </w:tc>
+        <w:tc>
+          <w:tcPr>
+            <w:tcW w:w="0" w:type="auto"/>
+            <w:vAlign w:val="center"/>
+            <w:hideMark/>
+          </w:tcPr>
+          <w:p>
+            <w:pPr>
+              <w:rPr>
+                <w:b/>
+                <w:bCs/>
+              </w:rPr>
+            </w:pPr>
+            <w:r>
+              <w:rPr>
+                <w:b/>
+                <w:bCs/>
+              </w:rPr>
+              <w:t>F1-score (micro)</w:t>
+            </w:r>
+          </w:p>
+        </w:tc>
+        <w:tc>
+          <w:tcPr>
+            <w:tcW w:w="0" w:type="auto"/>
+            <w:vAlign w:val="center"/>
+            <w:hideMark/>
+          </w:tcPr>
+          <w:p>
+            <w:pPr>
+              <w:rPr>
+                <w:b/>
+                <w:bCs/>
+              </w:rPr>
+            </w:pPr>
+            <w:r>
+              <w:rPr>
+                <w:b/>
+                <w:bCs/>
+              </w:rPr>
+              <w:t>F1-score (</w:t>
+            </w:r>
+            <w:proofErr w:type="spellStart"/>
+            <w:r>
+              <w:rPr>
+                <w:b/>
+                <w:bCs/>
+              </w:rPr>
+              <w:t>samples</w:t>
+            </w:r>
+            <w:proofErr w:type="spellEnd"/>
+            <w:r>
+              <w:rPr>
+                <w:b/>
+                <w:bCs/>
+              </w:rPr>
+              <w:t>)</w:t>
+            </w:r>
+          </w:p>
+        </w:tc>
+        <w:tc>
+          <w:tcPr>
+            <w:tcW w:w="0" w:type="auto"/>
+            <w:vAlign w:val="center"/>
+            <w:hideMark/>
+          </w:tcPr>
+          <w:p>
+            <w:pPr>
+              <w:rPr>
+                <w:b/>
+                <w:bCs/>
+              </w:rPr>
+            </w:pPr>
+            <w:r>
+              <w:rPr>
+                <w:b/>
+                <w:bCs/>
+              </w:rPr>
+              <w:t>Observations</w:t>
+            </w:r>
+          </w:p>
+        </w:tc>
+      </w:tr>
+      <w:tr>
+        <w:trPr>
+          <w:tblCellSpacing w:w="15" w:type="dxa"/>
+        </w:trPr>
+        <w:tc>
+          <w:tcPr>
+            <w:tcW w:w="0" w:type="auto"/>
+            <w:vAlign w:val="center"/>
+            <w:hideMark/>
+          </w:tcPr>
+          <w:p>
+            <w:r>
+              <w:rPr>
+                <w:b/>
+                <w:bCs/>
+              </w:rPr>
+              <w:t xml:space="preserve">TF-IDF + </w:t>
+            </w:r>
+            <w:proofErr w:type="spellStart"/>
+            <w:r>
+              <w:rPr>
+                <w:b/>
+                <w:bCs/>
+              </w:rPr>
+              <w:t>LogReg</w:t>
+            </w:r>
+            <w:proofErr w:type="spellEnd"/>
+          </w:p>
+        </w:tc>
+        <w:tc>
+          <w:tcPr>
+            <w:tcW w:w="0" w:type="auto"/>
+            <w:vAlign w:val="center"/>
+            <w:hideMark/>
+          </w:tcPr>
+          <w:p>
+            <w:pPr>
+              <w:rPr>
+                <w:lang w:val="en-US"/>
+              </w:rPr>
+            </w:pPr>
+            <w:r>
+              <w:rPr>
+                <w:lang w:val="en-US"/>
+              </w:rPr>
+              <w:t xml:space="preserve">Bag-of-Words + </w:t>
+            </w:r>
+            <w:proofErr w:type="spellStart"/>
+            <w:proofErr w:type="gramStart"/>
+            <w:r>
+              <w:rPr>
+                <w:lang w:val="en-US"/>
+              </w:rPr>
+              <w:t>OneVsRest</w:t>
+            </w:r>
+            <w:proofErr w:type="spellEnd"/>
+            <w:r>
+              <w:rPr>
+                <w:lang w:val="en-US"/>
+              </w:rPr>
+              <w:t>(</w:t>
+            </w:r>
+            <w:proofErr w:type="spellStart"/>
+            <w:proofErr w:type="gramEnd"/>
+            <w:r>
+              <w:rPr>
+                <w:lang w:val="en-US"/>
+              </w:rPr>
+              <w:t>LogReg</w:t>
+            </w:r>
+            <w:proofErr w:type="spellEnd"/>
+            <w:r>
+              <w:rPr>
+                <w:lang w:val="en-US"/>
+              </w:rPr>
+              <w:t>)</w:t>
+            </w:r>
+          </w:p>
+        </w:tc>
+        <w:tc>
+          <w:tcPr>
+            <w:tcW w:w="0" w:type="auto"/>
+            <w:vAlign w:val="center"/>
+            <w:hideMark/>
+          </w:tcPr>
+          <w:p>
+            <w:r>
+              <w:rPr>
+                <w:b/>
+                <w:bCs/>
+              </w:rPr>
+              <w:t>0.5755</w:t>
+            </w:r>
+          </w:p>
+        </w:tc>
+        <w:tc>
+          <w:tcPr>
+            <w:tcW w:w="0" w:type="auto"/>
+            <w:vAlign w:val="center"/>
+            <w:hideMark/>
+          </w:tcPr>
+          <w:p>
+            <w:r>
+              <w:rPr>
+                <w:b/>
+                <w:bCs/>
+              </w:rPr>
+              <w:t>0.5043</w:t>
+            </w:r>
+          </w:p>
+        </w:tc>
+        <w:tc>
+          <w:tcPr>
+            <w:tcW w:w="0" w:type="auto"/>
+            <w:vAlign w:val="center"/>
+            <w:hideMark/>
+          </w:tcPr>
+          <w:p>
+            <w:r>
+              <w:t>Baseline robuste, rapide</w:t>
+            </w:r>
+          </w:p>
+        </w:tc>
+      </w:tr>
+      <w:tr>
+        <w:trPr>
+          <w:tblCellSpacing w:w="15" w:type="dxa"/>
+        </w:trPr>
+        <w:tc>
+          <w:tcPr>
+            <w:tcW w:w="0" w:type="auto"/>
+            <w:vAlign w:val="center"/>
+            <w:hideMark/>
+          </w:tcPr>
+          <w:p>
+            <w:r>
+              <w:rPr>
+                <w:b/>
+                <w:bCs/>
+              </w:rPr>
+              <w:t xml:space="preserve">Word2Vec + </w:t>
+            </w:r>
+            <w:proofErr w:type="spellStart"/>
+            <w:r>
+              <w:rPr>
+                <w:b/>
+                <w:bCs/>
+              </w:rPr>
+              <w:t>LogReg</w:t>
+            </w:r>
+            <w:proofErr w:type="spellEnd"/>
+          </w:p>
+        </w:tc>
+        <w:tc>
+          <w:tcPr>
+            <w:tcW w:w="0" w:type="auto"/>
+            <w:vAlign w:val="center"/>
+            <w:hideMark/>
+          </w:tcPr>
+          <w:p>
+            <w:r>
+              <w:t xml:space="preserve">Moyenne vecteurs Word2Vec + </w:t>
+            </w:r>
+            <w:proofErr w:type="spellStart"/>
+            <w:r>
+              <w:t>LogReg</w:t>
+            </w:r>
+            <w:proofErr w:type="spellEnd"/>
+          </w:p>
+        </w:tc>
+        <w:tc>
+          <w:tcPr>
+            <w:tcW w:w="0" w:type="auto"/>
+            <w:vAlign w:val="center"/>
+            <w:hideMark/>
+          </w:tcPr>
+          <w:p>
+            <w:r>
+              <w:t>0.2733</w:t>
+            </w:r>
+          </w:p>
+        </w:tc>
+        <w:tc>
+          <w:tcPr>
+            <w:tcW w:w="0" w:type="auto"/>
+            <w:vAlign w:val="center"/>
+            <w:hideMark/>
+          </w:tcPr>
+          <w:p>
+            <w:r>
+              <w:t>0.2592</w:t>
+            </w:r>
+          </w:p>
+        </w:tc>
+        <w:tc>
+          <w:tcPr>
+            <w:tcW w:w="0" w:type="auto"/>
+            <w:vAlign w:val="center"/>
+            <w:hideMark/>
+          </w:tcPr>
+          <w:p>
+            <w:r>
+              <w:t>Encode peu la sémantique globale</w:t>
+            </w:r>
+          </w:p>
+        </w:tc>
+      </w:tr>
+      <w:tr>
+        <w:trPr>
+          <w:tblCellSpacing w:w="15" w:type="dxa"/>
+        </w:trPr>
+        <w:tc>
+          <w:tcPr>
+            <w:tcW w:w="0" w:type="auto"/>
+            <w:vAlign w:val="center"/>
+            <w:hideMark/>
+          </w:tcPr>
+          <w:p>
+            <w:r>
+              <w:rPr>
+                <w:b/>
+                <w:bCs/>
+              </w:rPr>
+              <w:t xml:space="preserve">BERT + </w:t>
+            </w:r>
+            <w:proofErr w:type="spellStart"/>
+            <w:r>
+              <w:rPr>
+                <w:b/>
+                <w:bCs/>
+              </w:rPr>
+              <w:t>LogReg</w:t>
+            </w:r>
+            <w:proofErr w:type="spellEnd"/>
+          </w:p>
+        </w:tc>
+        <w:tc>
+          <w:tcPr>
+            <w:tcW w:w="0" w:type="auto"/>
+            <w:vAlign w:val="center"/>
+            <w:hideMark/>
+          </w:tcPr>
+          <w:p>
+            <w:pPr>
+              <w:rPr>
+                <w:lang w:val="en-US"/>
+              </w:rPr>
+            </w:pPr>
+            <w:r>
+              <w:rPr>
+                <w:lang w:val="en-US"/>
+              </w:rPr>
+              <w:t>Embedding BERT (MiniLM-L6-v2)</w:t>
+            </w:r>
+          </w:p>
+        </w:tc>
+        <w:tc>
+          <w:tcPr>
+            <w:tcW w:w="0" w:type="auto"/>
+            <w:vAlign w:val="center"/>
+            <w:hideMark/>
+          </w:tcPr>
+          <w:p>
+            <w:r>
+              <w:rPr>
+                <w:b/>
+                <w:bCs/>
+              </w:rPr>
+              <w:t>0.6095</w:t>
+            </w:r>
+          </w:p>
+        </w:tc>
+        <w:tc>
+          <w:tcPr>
+            <w:tcW w:w="0" w:type="auto"/>
+            <w:vAlign w:val="center"/>
+            <w:hideMark/>
+          </w:tcPr>
+          <w:p>
+            <w:r>
+              <w:rPr>
+                <w:b/>
+                <w:bCs/>
+              </w:rPr>
+              <w:t>0.5968</w:t>
+            </w:r>
+          </w:p>
+        </w:tc>
+        <w:tc>
+          <w:tcPr>
+            <w:tcW w:w="0" w:type="auto"/>
+            <w:vAlign w:val="center"/>
+            <w:hideMark/>
+          </w:tcPr>
+          <w:p>
+            <w:r>
+              <w:t>Meilleur modèle à ce jour</w:t>
+            </w:r>
+          </w:p>
+        </w:tc>
+      </w:tr>
+      <w:tr>
+        <w:trPr>
+          <w:tblCellSpacing w:w="15" w:type="dxa"/>
+        </w:trPr>
+        <w:tc>
+          <w:tcPr>
+            <w:tcW w:w="0" w:type="auto"/>
+            <w:vAlign w:val="center"/>
+            <w:hideMark/>
+          </w:tcPr>
+          <w:p>
+            <w:r>
+              <w:rPr>
+                <w:b/>
+                <w:bCs/>
+              </w:rPr>
+              <w:t>USE (</w:t>
+            </w:r>
+            <w:proofErr w:type="spellStart"/>
+            <w:r>
+              <w:rPr>
+                <w:b/>
+                <w:bCs/>
+              </w:rPr>
+              <w:t>TensorFlow</w:t>
+            </w:r>
+            <w:proofErr w:type="spellEnd"/>
+            <w:r>
+              <w:rPr>
+                <w:b/>
+                <w:bCs/>
+              </w:rPr>
+              <w:t>)</w:t>
+            </w:r>
+          </w:p>
+        </w:tc>
+        <w:tc>
+          <w:tcPr>
+            <w:tcW w:w="0" w:type="auto"/>
+            <w:vAlign w:val="center"/>
+            <w:hideMark/>
+          </w:tcPr>
+          <w:p>
+            <w:r>
+              <w:t>Universal Sentence Encoder</w:t>
+            </w:r>
+          </w:p>
+        </w:tc>
+        <w:tc>
+          <w:tcPr>
+            <w:tcW w:w="0" w:type="auto"/>
+            <w:vAlign w:val="center"/>
+            <w:hideMark/>
+          </w:tcPr>
+          <w:p>
+            <w:r>
+              <w:rPr>
+                <w:rFonts w:ascii="Segoe UI Emoji" w:hAnsi="Segoe UI Emoji" w:cs="Segoe UI Emoji"/>
+              </w:rPr>
+              <w:t>❌</w:t>
+            </w:r>
+          </w:p>
+        </w:tc>
+        <w:tc>
+          <w:tcPr>
+            <w:tcW w:w="0" w:type="auto"/>
+            <w:vAlign w:val="center"/>
+            <w:hideMark/>
+          </w:tcPr>
+          <w:p>
+            <w:r>
+              <w:rPr>
+                <w:rFonts w:ascii="Segoe UI Emoji" w:hAnsi="Segoe UI Emoji" w:cs="Segoe UI Emoji"/>
+              </w:rPr>
+              <w:t>❌</w:t>
+            </w:r>
+          </w:p>
+        </w:tc>
+        <w:tc>
+          <w:tcPr>
+            <w:tcW w:w="0" w:type="auto"/>
+            <w:vAlign w:val="center"/>
+            <w:hideMark/>
+          </w:tcPr>
+          <w:p>
+            <w:r>
+              <w:t>Incompatible avec Python 3.13 / Windows</w:t>
+            </w:r>
+          </w:p>
+        </w:tc>
+      </w:tr>
+    </w:tbl>
+    <w:p>
+      <w:pPr>
+        <w:rPr>
+          <w:lang w:val="en-US"/>
+        </w:rPr>
+      </w:pPr>
+    </w:p>
+    <w:p>
+      <w:pPr>
+        <w:rPr>
+          <w:lang w:val="en-US"/>
+        </w:rPr>
+      </w:pPr>
+      <w:proofErr w:type="spellStart"/>
+      <w:r>
+        <w:rPr>
+          <w:lang w:val="en-US"/>
+        </w:rPr>
+        <w:t>Test_</w:t>
+      </w:r>
+      <w:proofErr w:type="gramStart"/>
+      <w:r>
+        <w:rPr>
+          <w:lang w:val="en-US"/>
+        </w:rPr>
+        <w:t>main</w:t>
+      </w:r>
+      <w:proofErr w:type="spellEnd"/>
+      <w:r>
+        <w:rPr>
+          <w:lang w:val="en-US"/>
+        </w:rPr>
+        <w:t xml:space="preserve"> :</w:t>
+      </w:r>
+      <w:proofErr w:type="gramEnd"/>
+    </w:p>
+    <w:p>
+      <w:pPr>
+        <w:rPr>
+          <w:b/>
+          <w:bCs/>
+        </w:rPr>
+      </w:pPr>
+      <w:r>
+        <w:rPr>
+          <w:b/>
+          <w:bCs/>
+        </w:rPr>
+        <w:t>Explications rapides</w:t>
+      </w:r>
+    </w:p>
+    <w:p>
+      <w:pPr>
+        <w:numPr>
+          <w:ilvl w:val="0"/>
+          <w:numId w:val="9"/>
+        </w:numPr>
+      </w:pPr>
+      <w:r>
+        <w:t xml:space="preserve">On teste chaque </w:t>
+      </w:r>
+      <w:proofErr w:type="spellStart"/>
+      <w:r>
+        <w:t>endpoint</w:t>
+      </w:r>
+      <w:proofErr w:type="spellEnd"/>
+      <w:r>
+        <w:t xml:space="preserve"> avec un texte valide</w:t>
+      </w:r>
+    </w:p>
+    <w:p>
+      <w:pPr>
+        <w:numPr>
+          <w:ilvl w:val="0"/>
+          <w:numId w:val="9"/>
+        </w:numPr>
+      </w:pPr>
+      <w:r>
+        <w:t>On teste que la réponse est bien un JSON avec la clé keywords et que c’est une liste</w:t>
+      </w:r>
+    </w:p>
+    <w:p>
+      <w:pPr>
+        <w:numPr>
+          <w:ilvl w:val="0"/>
+          <w:numId w:val="9"/>
+        </w:numPr>
+      </w:pPr>
+      <w:r>
+        <w:t>On teste la gestion des textes vides (doit retourner une liste vide)</w:t>
+      </w:r>
+    </w:p>
+    <w:p>
+      <w:pPr>
+        <w:numPr>
+          <w:ilvl w:val="0"/>
+          <w:numId w:val="9"/>
+        </w:numPr>
+      </w:pPr>
+      <w:r>
+        <w:t xml:space="preserve">On teste la validation </w:t>
+      </w:r>
+      <w:proofErr w:type="spellStart"/>
+      <w:r>
+        <w:t>Pydantic</w:t>
+      </w:r>
+      <w:proofErr w:type="spellEnd"/>
+      <w:r>
+        <w:t xml:space="preserve"> (si le champ </w:t>
+      </w:r>
+      <w:proofErr w:type="spellStart"/>
+      <w:r>
+        <w:t>text</w:t>
+      </w:r>
+      <w:proofErr w:type="spellEnd"/>
+      <w:r>
+        <w:t xml:space="preserve"> est absent, ça renvoie 422)</w:t>
+      </w:r>
+    </w:p>
+    <w:p>
+      <w:pPr>
+        <w:numPr>
+          <w:ilvl w:val="0"/>
+          <w:numId w:val="9"/>
+        </w:numPr>
+      </w:pPr>
+      <w:r>
+        <w:t>On teste aussi la gestion d’un JSON invalide</w:t>
+      </w:r>
+    </w:p>
+    <w:p/>
     <w:sectPr>
       <w:pgSz w:w="11906" w:h="16838"/>
       <w:pgMar w:top="1417" w:right="1417" w:bottom="1417" w:left="1417" w:header="708" w:footer="708" w:gutter="0"/>
@@ -23,6 +2604,1255 @@
     </w:sectPr>
   </w:body>
 </w:document>
+</file>
+
+<file path=word/numbering.xml><?xml version="1.0" encoding="utf-8"?>
+<w:numbering xmlns:wpc="http://schemas.microsoft.com/office/word/2010/wordprocessingCanvas" xmlns:cx="http://schemas.microsoft.com/office/drawing/2014/chartex" xmlns:cx1="http://schemas.microsoft.com/office/drawing/2015/9/8/chartex" xmlns:cx2="http://schemas.microsoft.com/office/drawing/2015/10/21/chartex" xmlns:cx3="http://schemas.microsoft.com/office/drawing/2016/5/9/chartex" xmlns:cx4="http://schemas.microsoft.com/office/drawing/2016/5/10/chartex" xmlns:cx5="http://schemas.microsoft.com/office/drawing/2016/5/11/chartex" xmlns:cx6="http://schemas.microsoft.com/office/drawing/2016/5/12/chartex" xmlns:cx7="http://schemas.microsoft.com/office/drawing/2016/5/13/chartex" xmlns:cx8="http://schemas.microsoft.com/office/drawing/2016/5/14/chartex" xmlns:mc="http://schemas.openxmlformats.org/markup-compatibility/2006" xmlns:aink="http://schemas.microsoft.com/office/drawing/2016/ink" xmlns:am3d="http://schemas.microsoft.com/office/drawing/2017/model3d" xmlns:o="urn:schemas-microsoft-com:office:office" xmlns:oel="http://schemas.microsoft.com/office/2019/extlst" xmlns:r="http://schemas.openxmlformats.org/officeDocument/2006/relationships" xmlns:m="http://schemas.openxmlformats.org/officeDocument/2006/math" xmlns:v="urn:schemas-microsoft-com:vml" xmlns:wp14="http://schemas.microsoft.com/office/word/2010/wordprocessingDrawing" xmlns:wp="http://schemas.openxmlformats.org/drawingml/2006/wordprocessingDrawing" xmlns:w10="urn:schemas-microsoft-com:office:word" xmlns:w="http://schemas.openxmlformats.org/wordprocessingml/2006/main" xmlns:w14="http://schemas.microsoft.com/office/word/2010/wordml" xmlns:w15="http://schemas.microsoft.com/office/word/2012/wordml" xmlns:w16cex="http://schemas.microsoft.com/office/word/2018/wordml/cex" xmlns:w16cid="http://schemas.microsoft.com/office/word/2016/wordml/cid" xmlns:w16="http://schemas.microsoft.com/office/word/2018/wordml" xmlns:w16du="http://schemas.microsoft.com/office/word/2023/wordml/word16du" xmlns:w16sdtdh="http://schemas.microsoft.com/office/word/2020/wordml/sdtdatahash" xmlns:w16sdtfl="http://schemas.microsoft.com/office/word/2024/wordml/sdtformatlock" xmlns:w16se="http://schemas.microsoft.com/office/word/2015/wordml/symex" xmlns:wpg="http://schemas.microsoft.com/office/word/2010/wordprocessingGroup" xmlns:wpi="http://schemas.microsoft.com/office/word/2010/wordprocessingInk" xmlns:wne="http://schemas.microsoft.com/office/word/2006/wordml" xmlns:wps="http://schemas.microsoft.com/office/word/2010/wordprocessingShape" mc:Ignorable="w14 w15 w16se w16cid w16 w16cex w16sdtdh w16sdtfl w16du wp14">
+  <w:abstractNum w:abstractNumId="0" w15:restartNumberingAfterBreak="0">
+    <w:nsid w:val="0C3631A1"/>
+    <w:multiLevelType w:val="multilevel"/>
+    <w:tmpl w:val="3594D578"/>
+    <w:lvl w:ilvl="0">
+      <w:start w:val="1"/>
+      <w:numFmt w:val="bullet"/>
+      <w:lvlText w:val=""/>
+      <w:lvlJc w:val="left"/>
+      <w:pPr>
+        <w:tabs>
+          <w:tab w:val="num" w:pos="720"/>
+        </w:tabs>
+        <w:ind w:left="720" w:hanging="360"/>
+      </w:pPr>
+      <w:rPr>
+        <w:rFonts w:ascii="Symbol" w:hAnsi="Symbol" w:hint="default"/>
+        <w:sz w:val="20"/>
+      </w:rPr>
+    </w:lvl>
+    <w:lvl w:ilvl="1" w:tentative="1">
+      <w:start w:val="1"/>
+      <w:numFmt w:val="bullet"/>
+      <w:lvlText w:val="o"/>
+      <w:lvlJc w:val="left"/>
+      <w:pPr>
+        <w:tabs>
+          <w:tab w:val="num" w:pos="1440"/>
+        </w:tabs>
+        <w:ind w:left="1440" w:hanging="360"/>
+      </w:pPr>
+      <w:rPr>
+        <w:rFonts w:ascii="Courier New" w:hAnsi="Courier New" w:hint="default"/>
+        <w:sz w:val="20"/>
+      </w:rPr>
+    </w:lvl>
+    <w:lvl w:ilvl="2" w:tentative="1">
+      <w:start w:val="1"/>
+      <w:numFmt w:val="bullet"/>
+      <w:lvlText w:val=""/>
+      <w:lvlJc w:val="left"/>
+      <w:pPr>
+        <w:tabs>
+          <w:tab w:val="num" w:pos="2160"/>
+        </w:tabs>
+        <w:ind w:left="2160" w:hanging="360"/>
+      </w:pPr>
+      <w:rPr>
+        <w:rFonts w:ascii="Wingdings" w:hAnsi="Wingdings" w:hint="default"/>
+        <w:sz w:val="20"/>
+      </w:rPr>
+    </w:lvl>
+    <w:lvl w:ilvl="3" w:tentative="1">
+      <w:start w:val="1"/>
+      <w:numFmt w:val="bullet"/>
+      <w:lvlText w:val=""/>
+      <w:lvlJc w:val="left"/>
+      <w:pPr>
+        <w:tabs>
+          <w:tab w:val="num" w:pos="2880"/>
+        </w:tabs>
+        <w:ind w:left="2880" w:hanging="360"/>
+      </w:pPr>
+      <w:rPr>
+        <w:rFonts w:ascii="Wingdings" w:hAnsi="Wingdings" w:hint="default"/>
+        <w:sz w:val="20"/>
+      </w:rPr>
+    </w:lvl>
+    <w:lvl w:ilvl="4" w:tentative="1">
+      <w:start w:val="1"/>
+      <w:numFmt w:val="bullet"/>
+      <w:lvlText w:val=""/>
+      <w:lvlJc w:val="left"/>
+      <w:pPr>
+        <w:tabs>
+          <w:tab w:val="num" w:pos="3600"/>
+        </w:tabs>
+        <w:ind w:left="3600" w:hanging="360"/>
+      </w:pPr>
+      <w:rPr>
+        <w:rFonts w:ascii="Wingdings" w:hAnsi="Wingdings" w:hint="default"/>
+        <w:sz w:val="20"/>
+      </w:rPr>
+    </w:lvl>
+    <w:lvl w:ilvl="5" w:tentative="1">
+      <w:start w:val="1"/>
+      <w:numFmt w:val="bullet"/>
+      <w:lvlText w:val=""/>
+      <w:lvlJc w:val="left"/>
+      <w:pPr>
+        <w:tabs>
+          <w:tab w:val="num" w:pos="4320"/>
+        </w:tabs>
+        <w:ind w:left="4320" w:hanging="360"/>
+      </w:pPr>
+      <w:rPr>
+        <w:rFonts w:ascii="Wingdings" w:hAnsi="Wingdings" w:hint="default"/>
+        <w:sz w:val="20"/>
+      </w:rPr>
+    </w:lvl>
+    <w:lvl w:ilvl="6" w:tentative="1">
+      <w:start w:val="1"/>
+      <w:numFmt w:val="bullet"/>
+      <w:lvlText w:val=""/>
+      <w:lvlJc w:val="left"/>
+      <w:pPr>
+        <w:tabs>
+          <w:tab w:val="num" w:pos="5040"/>
+        </w:tabs>
+        <w:ind w:left="5040" w:hanging="360"/>
+      </w:pPr>
+      <w:rPr>
+        <w:rFonts w:ascii="Wingdings" w:hAnsi="Wingdings" w:hint="default"/>
+        <w:sz w:val="20"/>
+      </w:rPr>
+    </w:lvl>
+    <w:lvl w:ilvl="7" w:tentative="1">
+      <w:start w:val="1"/>
+      <w:numFmt w:val="bullet"/>
+      <w:lvlText w:val=""/>
+      <w:lvlJc w:val="left"/>
+      <w:pPr>
+        <w:tabs>
+          <w:tab w:val="num" w:pos="5760"/>
+        </w:tabs>
+        <w:ind w:left="5760" w:hanging="360"/>
+      </w:pPr>
+      <w:rPr>
+        <w:rFonts w:ascii="Wingdings" w:hAnsi="Wingdings" w:hint="default"/>
+        <w:sz w:val="20"/>
+      </w:rPr>
+    </w:lvl>
+    <w:lvl w:ilvl="8" w:tentative="1">
+      <w:start w:val="1"/>
+      <w:numFmt w:val="bullet"/>
+      <w:lvlText w:val=""/>
+      <w:lvlJc w:val="left"/>
+      <w:pPr>
+        <w:tabs>
+          <w:tab w:val="num" w:pos="6480"/>
+        </w:tabs>
+        <w:ind w:left="6480" w:hanging="360"/>
+      </w:pPr>
+      <w:rPr>
+        <w:rFonts w:ascii="Wingdings" w:hAnsi="Wingdings" w:hint="default"/>
+        <w:sz w:val="20"/>
+      </w:rPr>
+    </w:lvl>
+  </w:abstractNum>
+  <w:abstractNum w:abstractNumId="1" w15:restartNumberingAfterBreak="0">
+    <w:nsid w:val="15447649"/>
+    <w:multiLevelType w:val="multilevel"/>
+    <w:tmpl w:val="2F74D044"/>
+    <w:lvl w:ilvl="0">
+      <w:start w:val="1"/>
+      <w:numFmt w:val="bullet"/>
+      <w:lvlText w:val=""/>
+      <w:lvlJc w:val="left"/>
+      <w:pPr>
+        <w:tabs>
+          <w:tab w:val="num" w:pos="720"/>
+        </w:tabs>
+        <w:ind w:left="720" w:hanging="360"/>
+      </w:pPr>
+      <w:rPr>
+        <w:rFonts w:ascii="Symbol" w:hAnsi="Symbol" w:hint="default"/>
+        <w:sz w:val="20"/>
+      </w:rPr>
+    </w:lvl>
+    <w:lvl w:ilvl="1" w:tentative="1">
+      <w:start w:val="1"/>
+      <w:numFmt w:val="bullet"/>
+      <w:lvlText w:val="o"/>
+      <w:lvlJc w:val="left"/>
+      <w:pPr>
+        <w:tabs>
+          <w:tab w:val="num" w:pos="1440"/>
+        </w:tabs>
+        <w:ind w:left="1440" w:hanging="360"/>
+      </w:pPr>
+      <w:rPr>
+        <w:rFonts w:ascii="Courier New" w:hAnsi="Courier New" w:hint="default"/>
+        <w:sz w:val="20"/>
+      </w:rPr>
+    </w:lvl>
+    <w:lvl w:ilvl="2" w:tentative="1">
+      <w:start w:val="1"/>
+      <w:numFmt w:val="bullet"/>
+      <w:lvlText w:val=""/>
+      <w:lvlJc w:val="left"/>
+      <w:pPr>
+        <w:tabs>
+          <w:tab w:val="num" w:pos="2160"/>
+        </w:tabs>
+        <w:ind w:left="2160" w:hanging="360"/>
+      </w:pPr>
+      <w:rPr>
+        <w:rFonts w:ascii="Wingdings" w:hAnsi="Wingdings" w:hint="default"/>
+        <w:sz w:val="20"/>
+      </w:rPr>
+    </w:lvl>
+    <w:lvl w:ilvl="3" w:tentative="1">
+      <w:start w:val="1"/>
+      <w:numFmt w:val="bullet"/>
+      <w:lvlText w:val=""/>
+      <w:lvlJc w:val="left"/>
+      <w:pPr>
+        <w:tabs>
+          <w:tab w:val="num" w:pos="2880"/>
+        </w:tabs>
+        <w:ind w:left="2880" w:hanging="360"/>
+      </w:pPr>
+      <w:rPr>
+        <w:rFonts w:ascii="Wingdings" w:hAnsi="Wingdings" w:hint="default"/>
+        <w:sz w:val="20"/>
+      </w:rPr>
+    </w:lvl>
+    <w:lvl w:ilvl="4" w:tentative="1">
+      <w:start w:val="1"/>
+      <w:numFmt w:val="bullet"/>
+      <w:lvlText w:val=""/>
+      <w:lvlJc w:val="left"/>
+      <w:pPr>
+        <w:tabs>
+          <w:tab w:val="num" w:pos="3600"/>
+        </w:tabs>
+        <w:ind w:left="3600" w:hanging="360"/>
+      </w:pPr>
+      <w:rPr>
+        <w:rFonts w:ascii="Wingdings" w:hAnsi="Wingdings" w:hint="default"/>
+        <w:sz w:val="20"/>
+      </w:rPr>
+    </w:lvl>
+    <w:lvl w:ilvl="5" w:tentative="1">
+      <w:start w:val="1"/>
+      <w:numFmt w:val="bullet"/>
+      <w:lvlText w:val=""/>
+      <w:lvlJc w:val="left"/>
+      <w:pPr>
+        <w:tabs>
+          <w:tab w:val="num" w:pos="4320"/>
+        </w:tabs>
+        <w:ind w:left="4320" w:hanging="360"/>
+      </w:pPr>
+      <w:rPr>
+        <w:rFonts w:ascii="Wingdings" w:hAnsi="Wingdings" w:hint="default"/>
+        <w:sz w:val="20"/>
+      </w:rPr>
+    </w:lvl>
+    <w:lvl w:ilvl="6" w:tentative="1">
+      <w:start w:val="1"/>
+      <w:numFmt w:val="bullet"/>
+      <w:lvlText w:val=""/>
+      <w:lvlJc w:val="left"/>
+      <w:pPr>
+        <w:tabs>
+          <w:tab w:val="num" w:pos="5040"/>
+        </w:tabs>
+        <w:ind w:left="5040" w:hanging="360"/>
+      </w:pPr>
+      <w:rPr>
+        <w:rFonts w:ascii="Wingdings" w:hAnsi="Wingdings" w:hint="default"/>
+        <w:sz w:val="20"/>
+      </w:rPr>
+    </w:lvl>
+    <w:lvl w:ilvl="7" w:tentative="1">
+      <w:start w:val="1"/>
+      <w:numFmt w:val="bullet"/>
+      <w:lvlText w:val=""/>
+      <w:lvlJc w:val="left"/>
+      <w:pPr>
+        <w:tabs>
+          <w:tab w:val="num" w:pos="5760"/>
+        </w:tabs>
+        <w:ind w:left="5760" w:hanging="360"/>
+      </w:pPr>
+      <w:rPr>
+        <w:rFonts w:ascii="Wingdings" w:hAnsi="Wingdings" w:hint="default"/>
+        <w:sz w:val="20"/>
+      </w:rPr>
+    </w:lvl>
+    <w:lvl w:ilvl="8" w:tentative="1">
+      <w:start w:val="1"/>
+      <w:numFmt w:val="bullet"/>
+      <w:lvlText w:val=""/>
+      <w:lvlJc w:val="left"/>
+      <w:pPr>
+        <w:tabs>
+          <w:tab w:val="num" w:pos="6480"/>
+        </w:tabs>
+        <w:ind w:left="6480" w:hanging="360"/>
+      </w:pPr>
+      <w:rPr>
+        <w:rFonts w:ascii="Wingdings" w:hAnsi="Wingdings" w:hint="default"/>
+        <w:sz w:val="20"/>
+      </w:rPr>
+    </w:lvl>
+  </w:abstractNum>
+  <w:abstractNum w:abstractNumId="2" w15:restartNumberingAfterBreak="0">
+    <w:nsid w:val="18664347"/>
+    <w:multiLevelType w:val="multilevel"/>
+    <w:tmpl w:val="9EA6AC04"/>
+    <w:lvl w:ilvl="0">
+      <w:start w:val="1"/>
+      <w:numFmt w:val="bullet"/>
+      <w:lvlText w:val=""/>
+      <w:lvlJc w:val="left"/>
+      <w:pPr>
+        <w:tabs>
+          <w:tab w:val="num" w:pos="720"/>
+        </w:tabs>
+        <w:ind w:left="720" w:hanging="360"/>
+      </w:pPr>
+      <w:rPr>
+        <w:rFonts w:ascii="Symbol" w:hAnsi="Symbol" w:hint="default"/>
+        <w:sz w:val="20"/>
+      </w:rPr>
+    </w:lvl>
+    <w:lvl w:ilvl="1" w:tentative="1">
+      <w:start w:val="1"/>
+      <w:numFmt w:val="bullet"/>
+      <w:lvlText w:val="o"/>
+      <w:lvlJc w:val="left"/>
+      <w:pPr>
+        <w:tabs>
+          <w:tab w:val="num" w:pos="1440"/>
+        </w:tabs>
+        <w:ind w:left="1440" w:hanging="360"/>
+      </w:pPr>
+      <w:rPr>
+        <w:rFonts w:ascii="Courier New" w:hAnsi="Courier New" w:hint="default"/>
+        <w:sz w:val="20"/>
+      </w:rPr>
+    </w:lvl>
+    <w:lvl w:ilvl="2" w:tentative="1">
+      <w:start w:val="1"/>
+      <w:numFmt w:val="bullet"/>
+      <w:lvlText w:val=""/>
+      <w:lvlJc w:val="left"/>
+      <w:pPr>
+        <w:tabs>
+          <w:tab w:val="num" w:pos="2160"/>
+        </w:tabs>
+        <w:ind w:left="2160" w:hanging="360"/>
+      </w:pPr>
+      <w:rPr>
+        <w:rFonts w:ascii="Wingdings" w:hAnsi="Wingdings" w:hint="default"/>
+        <w:sz w:val="20"/>
+      </w:rPr>
+    </w:lvl>
+    <w:lvl w:ilvl="3" w:tentative="1">
+      <w:start w:val="1"/>
+      <w:numFmt w:val="bullet"/>
+      <w:lvlText w:val=""/>
+      <w:lvlJc w:val="left"/>
+      <w:pPr>
+        <w:tabs>
+          <w:tab w:val="num" w:pos="2880"/>
+        </w:tabs>
+        <w:ind w:left="2880" w:hanging="360"/>
+      </w:pPr>
+      <w:rPr>
+        <w:rFonts w:ascii="Wingdings" w:hAnsi="Wingdings" w:hint="default"/>
+        <w:sz w:val="20"/>
+      </w:rPr>
+    </w:lvl>
+    <w:lvl w:ilvl="4" w:tentative="1">
+      <w:start w:val="1"/>
+      <w:numFmt w:val="bullet"/>
+      <w:lvlText w:val=""/>
+      <w:lvlJc w:val="left"/>
+      <w:pPr>
+        <w:tabs>
+          <w:tab w:val="num" w:pos="3600"/>
+        </w:tabs>
+        <w:ind w:left="3600" w:hanging="360"/>
+      </w:pPr>
+      <w:rPr>
+        <w:rFonts w:ascii="Wingdings" w:hAnsi="Wingdings" w:hint="default"/>
+        <w:sz w:val="20"/>
+      </w:rPr>
+    </w:lvl>
+    <w:lvl w:ilvl="5" w:tentative="1">
+      <w:start w:val="1"/>
+      <w:numFmt w:val="bullet"/>
+      <w:lvlText w:val=""/>
+      <w:lvlJc w:val="left"/>
+      <w:pPr>
+        <w:tabs>
+          <w:tab w:val="num" w:pos="4320"/>
+        </w:tabs>
+        <w:ind w:left="4320" w:hanging="360"/>
+      </w:pPr>
+      <w:rPr>
+        <w:rFonts w:ascii="Wingdings" w:hAnsi="Wingdings" w:hint="default"/>
+        <w:sz w:val="20"/>
+      </w:rPr>
+    </w:lvl>
+    <w:lvl w:ilvl="6" w:tentative="1">
+      <w:start w:val="1"/>
+      <w:numFmt w:val="bullet"/>
+      <w:lvlText w:val=""/>
+      <w:lvlJc w:val="left"/>
+      <w:pPr>
+        <w:tabs>
+          <w:tab w:val="num" w:pos="5040"/>
+        </w:tabs>
+        <w:ind w:left="5040" w:hanging="360"/>
+      </w:pPr>
+      <w:rPr>
+        <w:rFonts w:ascii="Wingdings" w:hAnsi="Wingdings" w:hint="default"/>
+        <w:sz w:val="20"/>
+      </w:rPr>
+    </w:lvl>
+    <w:lvl w:ilvl="7" w:tentative="1">
+      <w:start w:val="1"/>
+      <w:numFmt w:val="bullet"/>
+      <w:lvlText w:val=""/>
+      <w:lvlJc w:val="left"/>
+      <w:pPr>
+        <w:tabs>
+          <w:tab w:val="num" w:pos="5760"/>
+        </w:tabs>
+        <w:ind w:left="5760" w:hanging="360"/>
+      </w:pPr>
+      <w:rPr>
+        <w:rFonts w:ascii="Wingdings" w:hAnsi="Wingdings" w:hint="default"/>
+        <w:sz w:val="20"/>
+      </w:rPr>
+    </w:lvl>
+    <w:lvl w:ilvl="8" w:tentative="1">
+      <w:start w:val="1"/>
+      <w:numFmt w:val="bullet"/>
+      <w:lvlText w:val=""/>
+      <w:lvlJc w:val="left"/>
+      <w:pPr>
+        <w:tabs>
+          <w:tab w:val="num" w:pos="6480"/>
+        </w:tabs>
+        <w:ind w:left="6480" w:hanging="360"/>
+      </w:pPr>
+      <w:rPr>
+        <w:rFonts w:ascii="Wingdings" w:hAnsi="Wingdings" w:hint="default"/>
+        <w:sz w:val="20"/>
+      </w:rPr>
+    </w:lvl>
+  </w:abstractNum>
+  <w:abstractNum w:abstractNumId="3" w15:restartNumberingAfterBreak="0">
+    <w:nsid w:val="2C144808"/>
+    <w:multiLevelType w:val="multilevel"/>
+    <w:tmpl w:val="2578C544"/>
+    <w:lvl w:ilvl="0">
+      <w:start w:val="1"/>
+      <w:numFmt w:val="bullet"/>
+      <w:lvlText w:val=""/>
+      <w:lvlJc w:val="left"/>
+      <w:pPr>
+        <w:tabs>
+          <w:tab w:val="num" w:pos="720"/>
+        </w:tabs>
+        <w:ind w:left="720" w:hanging="360"/>
+      </w:pPr>
+      <w:rPr>
+        <w:rFonts w:ascii="Symbol" w:hAnsi="Symbol" w:hint="default"/>
+        <w:sz w:val="20"/>
+      </w:rPr>
+    </w:lvl>
+    <w:lvl w:ilvl="1" w:tentative="1">
+      <w:start w:val="1"/>
+      <w:numFmt w:val="bullet"/>
+      <w:lvlText w:val="o"/>
+      <w:lvlJc w:val="left"/>
+      <w:pPr>
+        <w:tabs>
+          <w:tab w:val="num" w:pos="1440"/>
+        </w:tabs>
+        <w:ind w:left="1440" w:hanging="360"/>
+      </w:pPr>
+      <w:rPr>
+        <w:rFonts w:ascii="Courier New" w:hAnsi="Courier New" w:hint="default"/>
+        <w:sz w:val="20"/>
+      </w:rPr>
+    </w:lvl>
+    <w:lvl w:ilvl="2" w:tentative="1">
+      <w:start w:val="1"/>
+      <w:numFmt w:val="bullet"/>
+      <w:lvlText w:val=""/>
+      <w:lvlJc w:val="left"/>
+      <w:pPr>
+        <w:tabs>
+          <w:tab w:val="num" w:pos="2160"/>
+        </w:tabs>
+        <w:ind w:left="2160" w:hanging="360"/>
+      </w:pPr>
+      <w:rPr>
+        <w:rFonts w:ascii="Wingdings" w:hAnsi="Wingdings" w:hint="default"/>
+        <w:sz w:val="20"/>
+      </w:rPr>
+    </w:lvl>
+    <w:lvl w:ilvl="3" w:tentative="1">
+      <w:start w:val="1"/>
+      <w:numFmt w:val="bullet"/>
+      <w:lvlText w:val=""/>
+      <w:lvlJc w:val="left"/>
+      <w:pPr>
+        <w:tabs>
+          <w:tab w:val="num" w:pos="2880"/>
+        </w:tabs>
+        <w:ind w:left="2880" w:hanging="360"/>
+      </w:pPr>
+      <w:rPr>
+        <w:rFonts w:ascii="Wingdings" w:hAnsi="Wingdings" w:hint="default"/>
+        <w:sz w:val="20"/>
+      </w:rPr>
+    </w:lvl>
+    <w:lvl w:ilvl="4" w:tentative="1">
+      <w:start w:val="1"/>
+      <w:numFmt w:val="bullet"/>
+      <w:lvlText w:val=""/>
+      <w:lvlJc w:val="left"/>
+      <w:pPr>
+        <w:tabs>
+          <w:tab w:val="num" w:pos="3600"/>
+        </w:tabs>
+        <w:ind w:left="3600" w:hanging="360"/>
+      </w:pPr>
+      <w:rPr>
+        <w:rFonts w:ascii="Wingdings" w:hAnsi="Wingdings" w:hint="default"/>
+        <w:sz w:val="20"/>
+      </w:rPr>
+    </w:lvl>
+    <w:lvl w:ilvl="5" w:tentative="1">
+      <w:start w:val="1"/>
+      <w:numFmt w:val="bullet"/>
+      <w:lvlText w:val=""/>
+      <w:lvlJc w:val="left"/>
+      <w:pPr>
+        <w:tabs>
+          <w:tab w:val="num" w:pos="4320"/>
+        </w:tabs>
+        <w:ind w:left="4320" w:hanging="360"/>
+      </w:pPr>
+      <w:rPr>
+        <w:rFonts w:ascii="Wingdings" w:hAnsi="Wingdings" w:hint="default"/>
+        <w:sz w:val="20"/>
+      </w:rPr>
+    </w:lvl>
+    <w:lvl w:ilvl="6" w:tentative="1">
+      <w:start w:val="1"/>
+      <w:numFmt w:val="bullet"/>
+      <w:lvlText w:val=""/>
+      <w:lvlJc w:val="left"/>
+      <w:pPr>
+        <w:tabs>
+          <w:tab w:val="num" w:pos="5040"/>
+        </w:tabs>
+        <w:ind w:left="5040" w:hanging="360"/>
+      </w:pPr>
+      <w:rPr>
+        <w:rFonts w:ascii="Wingdings" w:hAnsi="Wingdings" w:hint="default"/>
+        <w:sz w:val="20"/>
+      </w:rPr>
+    </w:lvl>
+    <w:lvl w:ilvl="7" w:tentative="1">
+      <w:start w:val="1"/>
+      <w:numFmt w:val="bullet"/>
+      <w:lvlText w:val=""/>
+      <w:lvlJc w:val="left"/>
+      <w:pPr>
+        <w:tabs>
+          <w:tab w:val="num" w:pos="5760"/>
+        </w:tabs>
+        <w:ind w:left="5760" w:hanging="360"/>
+      </w:pPr>
+      <w:rPr>
+        <w:rFonts w:ascii="Wingdings" w:hAnsi="Wingdings" w:hint="default"/>
+        <w:sz w:val="20"/>
+      </w:rPr>
+    </w:lvl>
+    <w:lvl w:ilvl="8" w:tentative="1">
+      <w:start w:val="1"/>
+      <w:numFmt w:val="bullet"/>
+      <w:lvlText w:val=""/>
+      <w:lvlJc w:val="left"/>
+      <w:pPr>
+        <w:tabs>
+          <w:tab w:val="num" w:pos="6480"/>
+        </w:tabs>
+        <w:ind w:left="6480" w:hanging="360"/>
+      </w:pPr>
+      <w:rPr>
+        <w:rFonts w:ascii="Wingdings" w:hAnsi="Wingdings" w:hint="default"/>
+        <w:sz w:val="20"/>
+      </w:rPr>
+    </w:lvl>
+  </w:abstractNum>
+  <w:abstractNum w:abstractNumId="4" w15:restartNumberingAfterBreak="0">
+    <w:nsid w:val="59636D02"/>
+    <w:multiLevelType w:val="hybridMultilevel"/>
+    <w:tmpl w:val="BAEC78F4"/>
+    <w:lvl w:ilvl="0" w:tplc="040C0015">
+      <w:start w:val="1"/>
+      <w:numFmt w:val="upperLetter"/>
+      <w:lvlText w:val="%1."/>
+      <w:lvlJc w:val="left"/>
+      <w:pPr>
+        <w:ind w:left="720" w:hanging="360"/>
+      </w:pPr>
+      <w:rPr>
+        <w:rFonts w:hint="default"/>
+      </w:rPr>
+    </w:lvl>
+    <w:lvl w:ilvl="1" w:tplc="040C0019" w:tentative="1">
+      <w:start w:val="1"/>
+      <w:numFmt w:val="lowerLetter"/>
+      <w:lvlText w:val="%2."/>
+      <w:lvlJc w:val="left"/>
+      <w:pPr>
+        <w:ind w:left="1440" w:hanging="360"/>
+      </w:pPr>
+    </w:lvl>
+    <w:lvl w:ilvl="2" w:tplc="040C001B" w:tentative="1">
+      <w:start w:val="1"/>
+      <w:numFmt w:val="lowerRoman"/>
+      <w:lvlText w:val="%3."/>
+      <w:lvlJc w:val="right"/>
+      <w:pPr>
+        <w:ind w:left="2160" w:hanging="180"/>
+      </w:pPr>
+    </w:lvl>
+    <w:lvl w:ilvl="3" w:tplc="040C000F" w:tentative="1">
+      <w:start w:val="1"/>
+      <w:numFmt w:val="decimal"/>
+      <w:lvlText w:val="%4."/>
+      <w:lvlJc w:val="left"/>
+      <w:pPr>
+        <w:ind w:left="2880" w:hanging="360"/>
+      </w:pPr>
+    </w:lvl>
+    <w:lvl w:ilvl="4" w:tplc="040C0019" w:tentative="1">
+      <w:start w:val="1"/>
+      <w:numFmt w:val="lowerLetter"/>
+      <w:lvlText w:val="%5."/>
+      <w:lvlJc w:val="left"/>
+      <w:pPr>
+        <w:ind w:left="3600" w:hanging="360"/>
+      </w:pPr>
+    </w:lvl>
+    <w:lvl w:ilvl="5" w:tplc="040C001B" w:tentative="1">
+      <w:start w:val="1"/>
+      <w:numFmt w:val="lowerRoman"/>
+      <w:lvlText w:val="%6."/>
+      <w:lvlJc w:val="right"/>
+      <w:pPr>
+        <w:ind w:left="4320" w:hanging="180"/>
+      </w:pPr>
+    </w:lvl>
+    <w:lvl w:ilvl="6" w:tplc="040C000F" w:tentative="1">
+      <w:start w:val="1"/>
+      <w:numFmt w:val="decimal"/>
+      <w:lvlText w:val="%7."/>
+      <w:lvlJc w:val="left"/>
+      <w:pPr>
+        <w:ind w:left="5040" w:hanging="360"/>
+      </w:pPr>
+    </w:lvl>
+    <w:lvl w:ilvl="7" w:tplc="040C0019" w:tentative="1">
+      <w:start w:val="1"/>
+      <w:numFmt w:val="lowerLetter"/>
+      <w:lvlText w:val="%8."/>
+      <w:lvlJc w:val="left"/>
+      <w:pPr>
+        <w:ind w:left="5760" w:hanging="360"/>
+      </w:pPr>
+    </w:lvl>
+    <w:lvl w:ilvl="8" w:tplc="040C001B" w:tentative="1">
+      <w:start w:val="1"/>
+      <w:numFmt w:val="lowerRoman"/>
+      <w:lvlText w:val="%9."/>
+      <w:lvlJc w:val="right"/>
+      <w:pPr>
+        <w:ind w:left="6480" w:hanging="180"/>
+      </w:pPr>
+    </w:lvl>
+  </w:abstractNum>
+  <w:abstractNum w:abstractNumId="5" w15:restartNumberingAfterBreak="0">
+    <w:nsid w:val="6B8A5A98"/>
+    <w:multiLevelType w:val="multilevel"/>
+    <w:tmpl w:val="83E441D4"/>
+    <w:lvl w:ilvl="0">
+      <w:start w:val="1"/>
+      <w:numFmt w:val="bullet"/>
+      <w:lvlText w:val=""/>
+      <w:lvlJc w:val="left"/>
+      <w:pPr>
+        <w:tabs>
+          <w:tab w:val="num" w:pos="720"/>
+        </w:tabs>
+        <w:ind w:left="720" w:hanging="360"/>
+      </w:pPr>
+      <w:rPr>
+        <w:rFonts w:ascii="Symbol" w:hAnsi="Symbol" w:hint="default"/>
+        <w:sz w:val="20"/>
+      </w:rPr>
+    </w:lvl>
+    <w:lvl w:ilvl="1">
+      <w:start w:val="1"/>
+      <w:numFmt w:val="decimal"/>
+      <w:lvlText w:val="%2."/>
+      <w:lvlJc w:val="left"/>
+      <w:pPr>
+        <w:tabs>
+          <w:tab w:val="num" w:pos="1440"/>
+        </w:tabs>
+        <w:ind w:left="1440" w:hanging="360"/>
+      </w:pPr>
+    </w:lvl>
+    <w:lvl w:ilvl="2" w:tentative="1">
+      <w:start w:val="1"/>
+      <w:numFmt w:val="bullet"/>
+      <w:lvlText w:val=""/>
+      <w:lvlJc w:val="left"/>
+      <w:pPr>
+        <w:tabs>
+          <w:tab w:val="num" w:pos="2160"/>
+        </w:tabs>
+        <w:ind w:left="2160" w:hanging="360"/>
+      </w:pPr>
+      <w:rPr>
+        <w:rFonts w:ascii="Wingdings" w:hAnsi="Wingdings" w:hint="default"/>
+        <w:sz w:val="20"/>
+      </w:rPr>
+    </w:lvl>
+    <w:lvl w:ilvl="3" w:tentative="1">
+      <w:start w:val="1"/>
+      <w:numFmt w:val="bullet"/>
+      <w:lvlText w:val=""/>
+      <w:lvlJc w:val="left"/>
+      <w:pPr>
+        <w:tabs>
+          <w:tab w:val="num" w:pos="2880"/>
+        </w:tabs>
+        <w:ind w:left="2880" w:hanging="360"/>
+      </w:pPr>
+      <w:rPr>
+        <w:rFonts w:ascii="Wingdings" w:hAnsi="Wingdings" w:hint="default"/>
+        <w:sz w:val="20"/>
+      </w:rPr>
+    </w:lvl>
+    <w:lvl w:ilvl="4" w:tentative="1">
+      <w:start w:val="1"/>
+      <w:numFmt w:val="bullet"/>
+      <w:lvlText w:val=""/>
+      <w:lvlJc w:val="left"/>
+      <w:pPr>
+        <w:tabs>
+          <w:tab w:val="num" w:pos="3600"/>
+        </w:tabs>
+        <w:ind w:left="3600" w:hanging="360"/>
+      </w:pPr>
+      <w:rPr>
+        <w:rFonts w:ascii="Wingdings" w:hAnsi="Wingdings" w:hint="default"/>
+        <w:sz w:val="20"/>
+      </w:rPr>
+    </w:lvl>
+    <w:lvl w:ilvl="5" w:tentative="1">
+      <w:start w:val="1"/>
+      <w:numFmt w:val="bullet"/>
+      <w:lvlText w:val=""/>
+      <w:lvlJc w:val="left"/>
+      <w:pPr>
+        <w:tabs>
+          <w:tab w:val="num" w:pos="4320"/>
+        </w:tabs>
+        <w:ind w:left="4320" w:hanging="360"/>
+      </w:pPr>
+      <w:rPr>
+        <w:rFonts w:ascii="Wingdings" w:hAnsi="Wingdings" w:hint="default"/>
+        <w:sz w:val="20"/>
+      </w:rPr>
+    </w:lvl>
+    <w:lvl w:ilvl="6" w:tentative="1">
+      <w:start w:val="1"/>
+      <w:numFmt w:val="bullet"/>
+      <w:lvlText w:val=""/>
+      <w:lvlJc w:val="left"/>
+      <w:pPr>
+        <w:tabs>
+          <w:tab w:val="num" w:pos="5040"/>
+        </w:tabs>
+        <w:ind w:left="5040" w:hanging="360"/>
+      </w:pPr>
+      <w:rPr>
+        <w:rFonts w:ascii="Wingdings" w:hAnsi="Wingdings" w:hint="default"/>
+        <w:sz w:val="20"/>
+      </w:rPr>
+    </w:lvl>
+    <w:lvl w:ilvl="7" w:tentative="1">
+      <w:start w:val="1"/>
+      <w:numFmt w:val="bullet"/>
+      <w:lvlText w:val=""/>
+      <w:lvlJc w:val="left"/>
+      <w:pPr>
+        <w:tabs>
+          <w:tab w:val="num" w:pos="5760"/>
+        </w:tabs>
+        <w:ind w:left="5760" w:hanging="360"/>
+      </w:pPr>
+      <w:rPr>
+        <w:rFonts w:ascii="Wingdings" w:hAnsi="Wingdings" w:hint="default"/>
+        <w:sz w:val="20"/>
+      </w:rPr>
+    </w:lvl>
+    <w:lvl w:ilvl="8" w:tentative="1">
+      <w:start w:val="1"/>
+      <w:numFmt w:val="bullet"/>
+      <w:lvlText w:val=""/>
+      <w:lvlJc w:val="left"/>
+      <w:pPr>
+        <w:tabs>
+          <w:tab w:val="num" w:pos="6480"/>
+        </w:tabs>
+        <w:ind w:left="6480" w:hanging="360"/>
+      </w:pPr>
+      <w:rPr>
+        <w:rFonts w:ascii="Wingdings" w:hAnsi="Wingdings" w:hint="default"/>
+        <w:sz w:val="20"/>
+      </w:rPr>
+    </w:lvl>
+  </w:abstractNum>
+  <w:abstractNum w:abstractNumId="6" w15:restartNumberingAfterBreak="0">
+    <w:nsid w:val="6D716948"/>
+    <w:multiLevelType w:val="hybridMultilevel"/>
+    <w:tmpl w:val="00646CAE"/>
+    <w:lvl w:ilvl="0" w:tplc="040C0015">
+      <w:start w:val="1"/>
+      <w:numFmt w:val="upperLetter"/>
+      <w:lvlText w:val="%1."/>
+      <w:lvlJc w:val="left"/>
+      <w:pPr>
+        <w:ind w:left="720" w:hanging="360"/>
+      </w:pPr>
+      <w:rPr>
+        <w:rFonts w:hint="default"/>
+      </w:rPr>
+    </w:lvl>
+    <w:lvl w:ilvl="1" w:tplc="040C0019" w:tentative="1">
+      <w:start w:val="1"/>
+      <w:numFmt w:val="lowerLetter"/>
+      <w:lvlText w:val="%2."/>
+      <w:lvlJc w:val="left"/>
+      <w:pPr>
+        <w:ind w:left="1440" w:hanging="360"/>
+      </w:pPr>
+    </w:lvl>
+    <w:lvl w:ilvl="2" w:tplc="040C001B" w:tentative="1">
+      <w:start w:val="1"/>
+      <w:numFmt w:val="lowerRoman"/>
+      <w:lvlText w:val="%3."/>
+      <w:lvlJc w:val="right"/>
+      <w:pPr>
+        <w:ind w:left="2160" w:hanging="180"/>
+      </w:pPr>
+    </w:lvl>
+    <w:lvl w:ilvl="3" w:tplc="040C000F" w:tentative="1">
+      <w:start w:val="1"/>
+      <w:numFmt w:val="decimal"/>
+      <w:lvlText w:val="%4."/>
+      <w:lvlJc w:val="left"/>
+      <w:pPr>
+        <w:ind w:left="2880" w:hanging="360"/>
+      </w:pPr>
+    </w:lvl>
+    <w:lvl w:ilvl="4" w:tplc="040C0019" w:tentative="1">
+      <w:start w:val="1"/>
+      <w:numFmt w:val="lowerLetter"/>
+      <w:lvlText w:val="%5."/>
+      <w:lvlJc w:val="left"/>
+      <w:pPr>
+        <w:ind w:left="3600" w:hanging="360"/>
+      </w:pPr>
+    </w:lvl>
+    <w:lvl w:ilvl="5" w:tplc="040C001B" w:tentative="1">
+      <w:start w:val="1"/>
+      <w:numFmt w:val="lowerRoman"/>
+      <w:lvlText w:val="%6."/>
+      <w:lvlJc w:val="right"/>
+      <w:pPr>
+        <w:ind w:left="4320" w:hanging="180"/>
+      </w:pPr>
+    </w:lvl>
+    <w:lvl w:ilvl="6" w:tplc="040C000F" w:tentative="1">
+      <w:start w:val="1"/>
+      <w:numFmt w:val="decimal"/>
+      <w:lvlText w:val="%7."/>
+      <w:lvlJc w:val="left"/>
+      <w:pPr>
+        <w:ind w:left="5040" w:hanging="360"/>
+      </w:pPr>
+    </w:lvl>
+    <w:lvl w:ilvl="7" w:tplc="040C0019" w:tentative="1">
+      <w:start w:val="1"/>
+      <w:numFmt w:val="lowerLetter"/>
+      <w:lvlText w:val="%8."/>
+      <w:lvlJc w:val="left"/>
+      <w:pPr>
+        <w:ind w:left="5760" w:hanging="360"/>
+      </w:pPr>
+    </w:lvl>
+    <w:lvl w:ilvl="8" w:tplc="040C001B" w:tentative="1">
+      <w:start w:val="1"/>
+      <w:numFmt w:val="lowerRoman"/>
+      <w:lvlText w:val="%9."/>
+      <w:lvlJc w:val="right"/>
+      <w:pPr>
+        <w:ind w:left="6480" w:hanging="180"/>
+      </w:pPr>
+    </w:lvl>
+  </w:abstractNum>
+  <w:abstractNum w:abstractNumId="7" w15:restartNumberingAfterBreak="0">
+    <w:nsid w:val="700953E6"/>
+    <w:multiLevelType w:val="multilevel"/>
+    <w:tmpl w:val="D75ED954"/>
+    <w:lvl w:ilvl="0">
+      <w:start w:val="1"/>
+      <w:numFmt w:val="bullet"/>
+      <w:lvlText w:val=""/>
+      <w:lvlJc w:val="left"/>
+      <w:pPr>
+        <w:tabs>
+          <w:tab w:val="num" w:pos="720"/>
+        </w:tabs>
+        <w:ind w:left="720" w:hanging="360"/>
+      </w:pPr>
+      <w:rPr>
+        <w:rFonts w:ascii="Symbol" w:hAnsi="Symbol" w:hint="default"/>
+        <w:sz w:val="20"/>
+      </w:rPr>
+    </w:lvl>
+    <w:lvl w:ilvl="1" w:tentative="1">
+      <w:start w:val="1"/>
+      <w:numFmt w:val="bullet"/>
+      <w:lvlText w:val="o"/>
+      <w:lvlJc w:val="left"/>
+      <w:pPr>
+        <w:tabs>
+          <w:tab w:val="num" w:pos="1440"/>
+        </w:tabs>
+        <w:ind w:left="1440" w:hanging="360"/>
+      </w:pPr>
+      <w:rPr>
+        <w:rFonts w:ascii="Courier New" w:hAnsi="Courier New" w:hint="default"/>
+        <w:sz w:val="20"/>
+      </w:rPr>
+    </w:lvl>
+    <w:lvl w:ilvl="2" w:tentative="1">
+      <w:start w:val="1"/>
+      <w:numFmt w:val="bullet"/>
+      <w:lvlText w:val=""/>
+      <w:lvlJc w:val="left"/>
+      <w:pPr>
+        <w:tabs>
+          <w:tab w:val="num" w:pos="2160"/>
+        </w:tabs>
+        <w:ind w:left="2160" w:hanging="360"/>
+      </w:pPr>
+      <w:rPr>
+        <w:rFonts w:ascii="Wingdings" w:hAnsi="Wingdings" w:hint="default"/>
+        <w:sz w:val="20"/>
+      </w:rPr>
+    </w:lvl>
+    <w:lvl w:ilvl="3" w:tentative="1">
+      <w:start w:val="1"/>
+      <w:numFmt w:val="bullet"/>
+      <w:lvlText w:val=""/>
+      <w:lvlJc w:val="left"/>
+      <w:pPr>
+        <w:tabs>
+          <w:tab w:val="num" w:pos="2880"/>
+        </w:tabs>
+        <w:ind w:left="2880" w:hanging="360"/>
+      </w:pPr>
+      <w:rPr>
+        <w:rFonts w:ascii="Wingdings" w:hAnsi="Wingdings" w:hint="default"/>
+        <w:sz w:val="20"/>
+      </w:rPr>
+    </w:lvl>
+    <w:lvl w:ilvl="4" w:tentative="1">
+      <w:start w:val="1"/>
+      <w:numFmt w:val="bullet"/>
+      <w:lvlText w:val=""/>
+      <w:lvlJc w:val="left"/>
+      <w:pPr>
+        <w:tabs>
+          <w:tab w:val="num" w:pos="3600"/>
+        </w:tabs>
+        <w:ind w:left="3600" w:hanging="360"/>
+      </w:pPr>
+      <w:rPr>
+        <w:rFonts w:ascii="Wingdings" w:hAnsi="Wingdings" w:hint="default"/>
+        <w:sz w:val="20"/>
+      </w:rPr>
+    </w:lvl>
+    <w:lvl w:ilvl="5" w:tentative="1">
+      <w:start w:val="1"/>
+      <w:numFmt w:val="bullet"/>
+      <w:lvlText w:val=""/>
+      <w:lvlJc w:val="left"/>
+      <w:pPr>
+        <w:tabs>
+          <w:tab w:val="num" w:pos="4320"/>
+        </w:tabs>
+        <w:ind w:left="4320" w:hanging="360"/>
+      </w:pPr>
+      <w:rPr>
+        <w:rFonts w:ascii="Wingdings" w:hAnsi="Wingdings" w:hint="default"/>
+        <w:sz w:val="20"/>
+      </w:rPr>
+    </w:lvl>
+    <w:lvl w:ilvl="6" w:tentative="1">
+      <w:start w:val="1"/>
+      <w:numFmt w:val="bullet"/>
+      <w:lvlText w:val=""/>
+      <w:lvlJc w:val="left"/>
+      <w:pPr>
+        <w:tabs>
+          <w:tab w:val="num" w:pos="5040"/>
+        </w:tabs>
+        <w:ind w:left="5040" w:hanging="360"/>
+      </w:pPr>
+      <w:rPr>
+        <w:rFonts w:ascii="Wingdings" w:hAnsi="Wingdings" w:hint="default"/>
+        <w:sz w:val="20"/>
+      </w:rPr>
+    </w:lvl>
+    <w:lvl w:ilvl="7" w:tentative="1">
+      <w:start w:val="1"/>
+      <w:numFmt w:val="bullet"/>
+      <w:lvlText w:val=""/>
+      <w:lvlJc w:val="left"/>
+      <w:pPr>
+        <w:tabs>
+          <w:tab w:val="num" w:pos="5760"/>
+        </w:tabs>
+        <w:ind w:left="5760" w:hanging="360"/>
+      </w:pPr>
+      <w:rPr>
+        <w:rFonts w:ascii="Wingdings" w:hAnsi="Wingdings" w:hint="default"/>
+        <w:sz w:val="20"/>
+      </w:rPr>
+    </w:lvl>
+    <w:lvl w:ilvl="8" w:tentative="1">
+      <w:start w:val="1"/>
+      <w:numFmt w:val="bullet"/>
+      <w:lvlText w:val=""/>
+      <w:lvlJc w:val="left"/>
+      <w:pPr>
+        <w:tabs>
+          <w:tab w:val="num" w:pos="6480"/>
+        </w:tabs>
+        <w:ind w:left="6480" w:hanging="360"/>
+      </w:pPr>
+      <w:rPr>
+        <w:rFonts w:ascii="Wingdings" w:hAnsi="Wingdings" w:hint="default"/>
+        <w:sz w:val="20"/>
+      </w:rPr>
+    </w:lvl>
+  </w:abstractNum>
+  <w:abstractNum w:abstractNumId="8" w15:restartNumberingAfterBreak="0">
+    <w:nsid w:val="7D8A5DD2"/>
+    <w:multiLevelType w:val="multilevel"/>
+    <w:tmpl w:val="36363442"/>
+    <w:lvl w:ilvl="0">
+      <w:start w:val="1"/>
+      <w:numFmt w:val="bullet"/>
+      <w:lvlText w:val=""/>
+      <w:lvlJc w:val="left"/>
+      <w:pPr>
+        <w:tabs>
+          <w:tab w:val="num" w:pos="720"/>
+        </w:tabs>
+        <w:ind w:left="720" w:hanging="360"/>
+      </w:pPr>
+      <w:rPr>
+        <w:rFonts w:ascii="Symbol" w:hAnsi="Symbol" w:hint="default"/>
+        <w:sz w:val="20"/>
+      </w:rPr>
+    </w:lvl>
+    <w:lvl w:ilvl="1" w:tentative="1">
+      <w:start w:val="1"/>
+      <w:numFmt w:val="bullet"/>
+      <w:lvlText w:val="o"/>
+      <w:lvlJc w:val="left"/>
+      <w:pPr>
+        <w:tabs>
+          <w:tab w:val="num" w:pos="1440"/>
+        </w:tabs>
+        <w:ind w:left="1440" w:hanging="360"/>
+      </w:pPr>
+      <w:rPr>
+        <w:rFonts w:ascii="Courier New" w:hAnsi="Courier New" w:hint="default"/>
+        <w:sz w:val="20"/>
+      </w:rPr>
+    </w:lvl>
+    <w:lvl w:ilvl="2" w:tentative="1">
+      <w:start w:val="1"/>
+      <w:numFmt w:val="bullet"/>
+      <w:lvlText w:val=""/>
+      <w:lvlJc w:val="left"/>
+      <w:pPr>
+        <w:tabs>
+          <w:tab w:val="num" w:pos="2160"/>
+        </w:tabs>
+        <w:ind w:left="2160" w:hanging="360"/>
+      </w:pPr>
+      <w:rPr>
+        <w:rFonts w:ascii="Wingdings" w:hAnsi="Wingdings" w:hint="default"/>
+        <w:sz w:val="20"/>
+      </w:rPr>
+    </w:lvl>
+    <w:lvl w:ilvl="3" w:tentative="1">
+      <w:start w:val="1"/>
+      <w:numFmt w:val="bullet"/>
+      <w:lvlText w:val=""/>
+      <w:lvlJc w:val="left"/>
+      <w:pPr>
+        <w:tabs>
+          <w:tab w:val="num" w:pos="2880"/>
+        </w:tabs>
+        <w:ind w:left="2880" w:hanging="360"/>
+      </w:pPr>
+      <w:rPr>
+        <w:rFonts w:ascii="Wingdings" w:hAnsi="Wingdings" w:hint="default"/>
+        <w:sz w:val="20"/>
+      </w:rPr>
+    </w:lvl>
+    <w:lvl w:ilvl="4" w:tentative="1">
+      <w:start w:val="1"/>
+      <w:numFmt w:val="bullet"/>
+      <w:lvlText w:val=""/>
+      <w:lvlJc w:val="left"/>
+      <w:pPr>
+        <w:tabs>
+          <w:tab w:val="num" w:pos="3600"/>
+        </w:tabs>
+        <w:ind w:left="3600" w:hanging="360"/>
+      </w:pPr>
+      <w:rPr>
+        <w:rFonts w:ascii="Wingdings" w:hAnsi="Wingdings" w:hint="default"/>
+        <w:sz w:val="20"/>
+      </w:rPr>
+    </w:lvl>
+    <w:lvl w:ilvl="5" w:tentative="1">
+      <w:start w:val="1"/>
+      <w:numFmt w:val="bullet"/>
+      <w:lvlText w:val=""/>
+      <w:lvlJc w:val="left"/>
+      <w:pPr>
+        <w:tabs>
+          <w:tab w:val="num" w:pos="4320"/>
+        </w:tabs>
+        <w:ind w:left="4320" w:hanging="360"/>
+      </w:pPr>
+      <w:rPr>
+        <w:rFonts w:ascii="Wingdings" w:hAnsi="Wingdings" w:hint="default"/>
+        <w:sz w:val="20"/>
+      </w:rPr>
+    </w:lvl>
+    <w:lvl w:ilvl="6" w:tentative="1">
+      <w:start w:val="1"/>
+      <w:numFmt w:val="bullet"/>
+      <w:lvlText w:val=""/>
+      <w:lvlJc w:val="left"/>
+      <w:pPr>
+        <w:tabs>
+          <w:tab w:val="num" w:pos="5040"/>
+        </w:tabs>
+        <w:ind w:left="5040" w:hanging="360"/>
+      </w:pPr>
+      <w:rPr>
+        <w:rFonts w:ascii="Wingdings" w:hAnsi="Wingdings" w:hint="default"/>
+        <w:sz w:val="20"/>
+      </w:rPr>
+    </w:lvl>
+    <w:lvl w:ilvl="7" w:tentative="1">
+      <w:start w:val="1"/>
+      <w:numFmt w:val="bullet"/>
+      <w:lvlText w:val=""/>
+      <w:lvlJc w:val="left"/>
+      <w:pPr>
+        <w:tabs>
+          <w:tab w:val="num" w:pos="5760"/>
+        </w:tabs>
+        <w:ind w:left="5760" w:hanging="360"/>
+      </w:pPr>
+      <w:rPr>
+        <w:rFonts w:ascii="Wingdings" w:hAnsi="Wingdings" w:hint="default"/>
+        <w:sz w:val="20"/>
+      </w:rPr>
+    </w:lvl>
+    <w:lvl w:ilvl="8" w:tentative="1">
+      <w:start w:val="1"/>
+      <w:numFmt w:val="bullet"/>
+      <w:lvlText w:val=""/>
+      <w:lvlJc w:val="left"/>
+      <w:pPr>
+        <w:tabs>
+          <w:tab w:val="num" w:pos="6480"/>
+        </w:tabs>
+        <w:ind w:left="6480" w:hanging="360"/>
+      </w:pPr>
+      <w:rPr>
+        <w:rFonts w:ascii="Wingdings" w:hAnsi="Wingdings" w:hint="default"/>
+        <w:sz w:val="20"/>
+      </w:rPr>
+    </w:lvl>
+  </w:abstractNum>
+  <w:num w:numId="1" w16cid:durableId="1664356788">
+    <w:abstractNumId w:val="4"/>
+  </w:num>
+  <w:num w:numId="2" w16cid:durableId="556404893">
+    <w:abstractNumId w:val="6"/>
+  </w:num>
+  <w:num w:numId="3" w16cid:durableId="1612397692">
+    <w:abstractNumId w:val="2"/>
+  </w:num>
+  <w:num w:numId="4" w16cid:durableId="849954866">
+    <w:abstractNumId w:val="3"/>
+  </w:num>
+  <w:num w:numId="5" w16cid:durableId="237862091">
+    <w:abstractNumId w:val="0"/>
+  </w:num>
+  <w:num w:numId="6" w16cid:durableId="514654818">
+    <w:abstractNumId w:val="1"/>
+  </w:num>
+  <w:num w:numId="7" w16cid:durableId="265963326">
+    <w:abstractNumId w:val="8"/>
+  </w:num>
+  <w:num w:numId="8" w16cid:durableId="1525242226">
+    <w:abstractNumId w:val="5"/>
+  </w:num>
+  <w:num w:numId="9" w16cid:durableId="2022780807">
+    <w:abstractNumId w:val="7"/>
+  </w:num>
+</w:numbering>
 </file>
 
 <file path=word/styles.xml><?xml version="1.0" encoding="utf-8"?>

</xml_diff>